<commit_message>
menambahkan scenario baru dan use case baru
</commit_message>
<xml_diff>
--- a/Dokumen/useCaseScenario/ScenarioCustomer.docx
+++ b/Dokumen/useCaseScenario/ScenarioCustomer.docx
@@ -18750,6 +18750,3457 @@
         </w:rPr>
       </w:pPr>
     </w:p>
+    <w:p/>
+    <w:p/>
+    <w:p/>
+    <w:p/>
+    <w:p/>
+    <w:tbl>
+      <w:tblPr>
+        <w:tblStyle w:val="TableGrid"/>
+        <w:tblW w:w="0" w:type="auto"/>
+        <w:tblLook w:val="04A0" w:firstRow="1" w:lastRow="0" w:firstColumn="1" w:lastColumn="0" w:noHBand="0" w:noVBand="1"/>
+      </w:tblPr>
+      <w:tblGrid>
+        <w:gridCol w:w="2337"/>
+        <w:gridCol w:w="2337"/>
+        <w:gridCol w:w="2338"/>
+        <w:gridCol w:w="2338"/>
+      </w:tblGrid>
+      <w:tr>
+        <w:tc>
+          <w:tcPr>
+            <w:tcW w:w="4674" w:type="dxa"/>
+            <w:gridSpan w:val="2"/>
+            <w:shd w:val="clear" w:color="auto" w:fill="AEAAAA" w:themeFill="background2" w:themeFillShade="BF"/>
+          </w:tcPr>
+          <w:p>
+            <w:pPr>
+              <w:jc w:val="both"/>
+              <w:rPr>
+                <w:rFonts w:ascii="Times New Roman" w:hAnsi="Times New Roman" w:cs="Times New Roman"/>
+                <w:sz w:val="22"/>
+                <w:szCs w:val="22"/>
+              </w:rPr>
+            </w:pPr>
+            <w:r>
+              <w:rPr>
+                <w:rFonts w:ascii="Times New Roman" w:hAnsi="Times New Roman" w:cs="Times New Roman"/>
+                <w:b/>
+                <w:bCs/>
+                <w:sz w:val="22"/>
+                <w:szCs w:val="22"/>
+              </w:rPr>
+              <w:lastRenderedPageBreak/>
+              <w:t xml:space="preserve">Use Case Name: </w:t>
+            </w:r>
+            <w:proofErr w:type="spellStart"/>
+            <w:r>
+              <w:rPr>
+                <w:rFonts w:ascii="Times New Roman" w:hAnsi="Times New Roman" w:cs="Times New Roman"/>
+                <w:sz w:val="22"/>
+                <w:szCs w:val="22"/>
+              </w:rPr>
+              <w:t>Mengubah</w:t>
+            </w:r>
+            <w:proofErr w:type="spellEnd"/>
+            <w:r>
+              <w:rPr>
+                <w:rFonts w:ascii="Times New Roman" w:hAnsi="Times New Roman" w:cs="Times New Roman"/>
+                <w:sz w:val="22"/>
+                <w:szCs w:val="22"/>
+              </w:rPr>
+              <w:t xml:space="preserve"> </w:t>
+            </w:r>
+            <w:proofErr w:type="spellStart"/>
+            <w:r>
+              <w:rPr>
+                <w:rFonts w:ascii="Times New Roman" w:hAnsi="Times New Roman" w:cs="Times New Roman"/>
+                <w:sz w:val="22"/>
+                <w:szCs w:val="22"/>
+              </w:rPr>
+              <w:t>Pesanan</w:t>
+            </w:r>
+            <w:proofErr w:type="spellEnd"/>
+          </w:p>
+        </w:tc>
+        <w:tc>
+          <w:tcPr>
+            <w:tcW w:w="2338" w:type="dxa"/>
+            <w:shd w:val="clear" w:color="auto" w:fill="AEAAAA" w:themeFill="background2" w:themeFillShade="BF"/>
+          </w:tcPr>
+          <w:p>
+            <w:pPr>
+              <w:jc w:val="both"/>
+              <w:rPr>
+                <w:rFonts w:ascii="Times New Roman" w:hAnsi="Times New Roman" w:cs="Times New Roman"/>
+                <w:sz w:val="22"/>
+                <w:szCs w:val="22"/>
+                <w:lang w:val="sv-SE"/>
+              </w:rPr>
+            </w:pPr>
+            <w:r>
+              <w:rPr>
+                <w:rFonts w:ascii="Times New Roman" w:hAnsi="Times New Roman" w:cs="Times New Roman"/>
+                <w:b/>
+                <w:bCs/>
+                <w:sz w:val="22"/>
+                <w:szCs w:val="22"/>
+                <w:lang w:val="sv-SE"/>
+              </w:rPr>
+              <w:t xml:space="preserve">ID: </w:t>
+            </w:r>
+            <w:r>
+              <w:rPr>
+                <w:rFonts w:ascii="Times New Roman" w:hAnsi="Times New Roman" w:cs="Times New Roman"/>
+                <w:sz w:val="22"/>
+                <w:szCs w:val="22"/>
+                <w:lang w:val="sv-SE"/>
+              </w:rPr>
+              <w:t>UC-</w:t>
+            </w:r>
+            <w:r>
+              <w:rPr>
+                <w:rFonts w:ascii="Times New Roman" w:hAnsi="Times New Roman" w:cs="Times New Roman"/>
+                <w:sz w:val="22"/>
+                <w:szCs w:val="22"/>
+                <w:lang w:val="sv-SE"/>
+              </w:rPr>
+              <w:t>Update</w:t>
+            </w:r>
+            <w:r>
+              <w:rPr>
+                <w:rFonts w:ascii="Times New Roman" w:hAnsi="Times New Roman" w:cs="Times New Roman"/>
+                <w:sz w:val="22"/>
+                <w:szCs w:val="22"/>
+                <w:lang w:val="sv-SE"/>
+              </w:rPr>
+              <w:t>-4</w:t>
+            </w:r>
+            <w:r>
+              <w:rPr>
+                <w:rFonts w:ascii="Times New Roman" w:hAnsi="Times New Roman" w:cs="Times New Roman"/>
+                <w:sz w:val="22"/>
+                <w:szCs w:val="22"/>
+                <w:lang w:val="sv-SE"/>
+              </w:rPr>
+              <w:t>10</w:t>
+            </w:r>
+          </w:p>
+        </w:tc>
+        <w:tc>
+          <w:tcPr>
+            <w:tcW w:w="2338" w:type="dxa"/>
+            <w:shd w:val="clear" w:color="auto" w:fill="AEAAAA" w:themeFill="background2" w:themeFillShade="BF"/>
+          </w:tcPr>
+          <w:p>
+            <w:pPr>
+              <w:jc w:val="both"/>
+              <w:rPr>
+                <w:rFonts w:ascii="Times New Roman" w:hAnsi="Times New Roman" w:cs="Times New Roman"/>
+                <w:sz w:val="22"/>
+                <w:szCs w:val="22"/>
+                <w:lang w:val="sv-SE"/>
+              </w:rPr>
+            </w:pPr>
+            <w:r>
+              <w:rPr>
+                <w:rFonts w:ascii="Times New Roman" w:hAnsi="Times New Roman" w:cs="Times New Roman"/>
+                <w:b/>
+                <w:bCs/>
+                <w:sz w:val="22"/>
+                <w:szCs w:val="22"/>
+                <w:lang w:val="sv-SE"/>
+              </w:rPr>
+              <w:t xml:space="preserve">Priority: </w:t>
+            </w:r>
+            <w:r>
+              <w:rPr>
+                <w:rFonts w:ascii="Times New Roman" w:hAnsi="Times New Roman" w:cs="Times New Roman"/>
+                <w:sz w:val="22"/>
+                <w:szCs w:val="22"/>
+                <w:lang w:val="sv-SE"/>
+              </w:rPr>
+              <w:t>Medium</w:t>
+            </w:r>
+          </w:p>
+        </w:tc>
+      </w:tr>
+      <w:tr>
+        <w:tc>
+          <w:tcPr>
+            <w:tcW w:w="9350" w:type="dxa"/>
+            <w:gridSpan w:val="4"/>
+          </w:tcPr>
+          <w:p>
+            <w:pPr>
+              <w:jc w:val="both"/>
+              <w:rPr>
+                <w:rFonts w:ascii="Times New Roman" w:hAnsi="Times New Roman" w:cs="Times New Roman"/>
+                <w:sz w:val="22"/>
+                <w:szCs w:val="22"/>
+                <w:lang w:val="sv-SE"/>
+              </w:rPr>
+            </w:pPr>
+            <w:r>
+              <w:rPr>
+                <w:rFonts w:ascii="Times New Roman" w:hAnsi="Times New Roman" w:cs="Times New Roman"/>
+                <w:b/>
+                <w:bCs/>
+                <w:sz w:val="22"/>
+                <w:szCs w:val="22"/>
+                <w:lang w:val="sv-SE"/>
+              </w:rPr>
+              <w:t xml:space="preserve">Actor: </w:t>
+            </w:r>
+            <w:r>
+              <w:rPr>
+                <w:rFonts w:ascii="Times New Roman" w:hAnsi="Times New Roman" w:cs="Times New Roman"/>
+                <w:sz w:val="22"/>
+                <w:szCs w:val="22"/>
+                <w:lang w:val="sv-SE"/>
+              </w:rPr>
+              <w:t>Customer</w:t>
+            </w:r>
+          </w:p>
+        </w:tc>
+      </w:tr>
+      <w:tr>
+        <w:tc>
+          <w:tcPr>
+            <w:tcW w:w="9350" w:type="dxa"/>
+            <w:gridSpan w:val="4"/>
+          </w:tcPr>
+          <w:p>
+            <w:pPr>
+              <w:jc w:val="both"/>
+              <w:rPr>
+                <w:rFonts w:ascii="Times New Roman" w:hAnsi="Times New Roman" w:cs="Times New Roman"/>
+                <w:sz w:val="22"/>
+                <w:szCs w:val="22"/>
+                <w:lang w:val="sv-SE"/>
+              </w:rPr>
+            </w:pPr>
+            <w:r>
+              <w:rPr>
+                <w:rFonts w:ascii="Times New Roman" w:hAnsi="Times New Roman" w:cs="Times New Roman"/>
+                <w:b/>
+                <w:bCs/>
+                <w:sz w:val="22"/>
+                <w:szCs w:val="22"/>
+                <w:lang w:val="sv-SE"/>
+              </w:rPr>
+              <w:t>Description:</w:t>
+            </w:r>
+            <w:r>
+              <w:rPr>
+                <w:rFonts w:ascii="Times New Roman" w:hAnsi="Times New Roman" w:cs="Times New Roman"/>
+                <w:sz w:val="22"/>
+                <w:szCs w:val="22"/>
+                <w:lang w:val="sv-SE"/>
+              </w:rPr>
+              <w:t xml:space="preserve"> Use case ini menceritakan bagaimana alur Customer dapat History pemesanan, dan memberikan penilaian terkait pesanan yang sudah di lakukan</w:t>
+            </w:r>
+          </w:p>
+        </w:tc>
+      </w:tr>
+      <w:tr>
+        <w:tc>
+          <w:tcPr>
+            <w:tcW w:w="9350" w:type="dxa"/>
+            <w:gridSpan w:val="4"/>
+          </w:tcPr>
+          <w:p>
+            <w:pPr>
+              <w:jc w:val="both"/>
+              <w:rPr>
+                <w:rFonts w:ascii="Times New Roman" w:hAnsi="Times New Roman" w:cs="Times New Roman"/>
+                <w:sz w:val="22"/>
+                <w:szCs w:val="22"/>
+              </w:rPr>
+            </w:pPr>
+            <w:r>
+              <w:rPr>
+                <w:rFonts w:ascii="Times New Roman" w:hAnsi="Times New Roman" w:cs="Times New Roman"/>
+                <w:b/>
+                <w:bCs/>
+                <w:sz w:val="22"/>
+                <w:szCs w:val="22"/>
+              </w:rPr>
+              <w:t xml:space="preserve">Trigger: </w:t>
+            </w:r>
+            <w:r>
+              <w:rPr>
+                <w:rFonts w:ascii="Times New Roman" w:hAnsi="Times New Roman" w:cs="Times New Roman"/>
+                <w:sz w:val="22"/>
+                <w:szCs w:val="22"/>
+              </w:rPr>
+              <w:t xml:space="preserve">Customer </w:t>
+            </w:r>
+            <w:proofErr w:type="spellStart"/>
+            <w:r>
+              <w:rPr>
+                <w:rFonts w:ascii="Times New Roman" w:hAnsi="Times New Roman" w:cs="Times New Roman"/>
+                <w:sz w:val="22"/>
+                <w:szCs w:val="22"/>
+              </w:rPr>
+              <w:t>mengalami</w:t>
+            </w:r>
+            <w:proofErr w:type="spellEnd"/>
+            <w:r>
+              <w:rPr>
+                <w:rFonts w:ascii="Times New Roman" w:hAnsi="Times New Roman" w:cs="Times New Roman"/>
+                <w:sz w:val="22"/>
+                <w:szCs w:val="22"/>
+              </w:rPr>
+              <w:t xml:space="preserve"> </w:t>
+            </w:r>
+            <w:proofErr w:type="spellStart"/>
+            <w:r>
+              <w:rPr>
+                <w:rFonts w:ascii="Times New Roman" w:hAnsi="Times New Roman" w:cs="Times New Roman"/>
+                <w:sz w:val="22"/>
+                <w:szCs w:val="22"/>
+              </w:rPr>
+              <w:t>masalah</w:t>
+            </w:r>
+            <w:proofErr w:type="spellEnd"/>
+            <w:r>
+              <w:rPr>
+                <w:rFonts w:ascii="Times New Roman" w:hAnsi="Times New Roman" w:cs="Times New Roman"/>
+                <w:sz w:val="22"/>
+                <w:szCs w:val="22"/>
+              </w:rPr>
+              <w:t xml:space="preserve"> </w:t>
+            </w:r>
+            <w:proofErr w:type="spellStart"/>
+            <w:r>
+              <w:rPr>
+                <w:rFonts w:ascii="Times New Roman" w:hAnsi="Times New Roman" w:cs="Times New Roman"/>
+                <w:sz w:val="22"/>
+                <w:szCs w:val="22"/>
+              </w:rPr>
+              <w:t>jaringan</w:t>
+            </w:r>
+            <w:proofErr w:type="spellEnd"/>
+            <w:r>
+              <w:rPr>
+                <w:rFonts w:ascii="Times New Roman" w:hAnsi="Times New Roman" w:cs="Times New Roman"/>
+                <w:sz w:val="22"/>
+                <w:szCs w:val="22"/>
+              </w:rPr>
+              <w:t>/error page</w:t>
+            </w:r>
+          </w:p>
+        </w:tc>
+      </w:tr>
+      <w:tr>
+        <w:tc>
+          <w:tcPr>
+            <w:tcW w:w="9350" w:type="dxa"/>
+            <w:gridSpan w:val="4"/>
+          </w:tcPr>
+          <w:p>
+            <w:pPr>
+              <w:jc w:val="both"/>
+              <w:rPr>
+                <w:rFonts w:ascii="Times New Roman" w:hAnsi="Times New Roman" w:cs="Times New Roman"/>
+                <w:b/>
+                <w:bCs/>
+                <w:sz w:val="22"/>
+                <w:szCs w:val="22"/>
+                <w:lang w:val="sv-SE"/>
+              </w:rPr>
+            </w:pPr>
+            <w:r>
+              <w:rPr>
+                <w:rFonts w:ascii="Times New Roman" w:hAnsi="Times New Roman" w:cs="Times New Roman"/>
+                <w:b/>
+                <w:bCs/>
+                <w:sz w:val="22"/>
+                <w:szCs w:val="22"/>
+                <w:lang w:val="sv-SE"/>
+              </w:rPr>
+              <w:t xml:space="preserve">Type: [x] </w:t>
+            </w:r>
+            <w:r>
+              <w:rPr>
+                <w:rFonts w:ascii="Times New Roman" w:hAnsi="Times New Roman" w:cs="Times New Roman"/>
+                <w:sz w:val="22"/>
+                <w:szCs w:val="22"/>
+                <w:lang w:val="sv-SE"/>
+              </w:rPr>
+              <w:t>External</w:t>
+            </w:r>
+            <w:r>
+              <w:rPr>
+                <w:rFonts w:ascii="Times New Roman" w:hAnsi="Times New Roman" w:cs="Times New Roman"/>
+                <w:b/>
+                <w:bCs/>
+                <w:sz w:val="22"/>
+                <w:szCs w:val="22"/>
+                <w:lang w:val="sv-SE"/>
+              </w:rPr>
+              <w:t xml:space="preserve"> [ ] </w:t>
+            </w:r>
+            <w:r>
+              <w:rPr>
+                <w:rFonts w:ascii="Times New Roman" w:hAnsi="Times New Roman" w:cs="Times New Roman"/>
+                <w:sz w:val="22"/>
+                <w:szCs w:val="22"/>
+                <w:lang w:val="sv-SE"/>
+              </w:rPr>
+              <w:t>Temporal</w:t>
+            </w:r>
+          </w:p>
+        </w:tc>
+      </w:tr>
+      <w:tr>
+        <w:tc>
+          <w:tcPr>
+            <w:tcW w:w="9350" w:type="dxa"/>
+            <w:gridSpan w:val="4"/>
+          </w:tcPr>
+          <w:p>
+            <w:pPr>
+              <w:jc w:val="both"/>
+              <w:rPr>
+                <w:rFonts w:ascii="Times New Roman" w:hAnsi="Times New Roman" w:cs="Times New Roman"/>
+                <w:b/>
+                <w:bCs/>
+                <w:sz w:val="22"/>
+                <w:szCs w:val="22"/>
+                <w:lang w:val="sv-SE"/>
+              </w:rPr>
+            </w:pPr>
+            <w:r>
+              <w:rPr>
+                <w:rFonts w:ascii="Times New Roman" w:hAnsi="Times New Roman" w:cs="Times New Roman"/>
+                <w:b/>
+                <w:bCs/>
+                <w:sz w:val="22"/>
+                <w:szCs w:val="22"/>
+                <w:lang w:val="sv-SE"/>
+              </w:rPr>
+              <w:t>Preconditions:</w:t>
+            </w:r>
+          </w:p>
+          <w:p>
+            <w:pPr>
+              <w:pStyle w:val="ListParagraph"/>
+              <w:numPr>
+                <w:ilvl w:val="0"/>
+                <w:numId w:val="41"/>
+              </w:numPr>
+              <w:spacing w:after="160" w:line="278" w:lineRule="auto"/>
+              <w:jc w:val="both"/>
+              <w:rPr>
+                <w:rFonts w:ascii="Times New Roman" w:hAnsi="Times New Roman" w:cs="Times New Roman"/>
+                <w:sz w:val="22"/>
+                <w:szCs w:val="22"/>
+                <w:lang w:val="sv-SE"/>
+              </w:rPr>
+            </w:pPr>
+            <w:r>
+              <w:rPr>
+                <w:rFonts w:ascii="Times New Roman" w:hAnsi="Times New Roman" w:cs="Times New Roman"/>
+                <w:sz w:val="22"/>
+                <w:szCs w:val="22"/>
+                <w:lang w:val="sv-SE"/>
+              </w:rPr>
+              <w:t>Akun Customer telah terdaftar dalam sistem.</w:t>
+            </w:r>
+          </w:p>
+          <w:p>
+            <w:pPr>
+              <w:pStyle w:val="ListParagraph"/>
+              <w:numPr>
+                <w:ilvl w:val="0"/>
+                <w:numId w:val="41"/>
+              </w:numPr>
+              <w:jc w:val="both"/>
+              <w:rPr>
+                <w:rFonts w:ascii="Times New Roman" w:hAnsi="Times New Roman" w:cs="Times New Roman"/>
+                <w:sz w:val="22"/>
+                <w:szCs w:val="22"/>
+                <w:lang w:val="sv-SE"/>
+              </w:rPr>
+            </w:pPr>
+            <w:r>
+              <w:rPr>
+                <w:rFonts w:ascii="Times New Roman" w:hAnsi="Times New Roman" w:cs="Times New Roman"/>
+                <w:sz w:val="22"/>
+                <w:szCs w:val="22"/>
+                <w:lang w:val="sv-SE"/>
+              </w:rPr>
+              <w:t>Sistem memiliki daftar penginapan yang sudah terdaftar kedalam database</w:t>
+            </w:r>
+          </w:p>
+        </w:tc>
+      </w:tr>
+      <w:tr>
+        <w:tc>
+          <w:tcPr>
+            <w:tcW w:w="7012" w:type="dxa"/>
+            <w:gridSpan w:val="3"/>
+          </w:tcPr>
+          <w:p>
+            <w:pPr>
+              <w:jc w:val="both"/>
+              <w:rPr>
+                <w:rFonts w:ascii="Times New Roman" w:hAnsi="Times New Roman" w:cs="Times New Roman"/>
+                <w:b/>
+                <w:bCs/>
+                <w:sz w:val="22"/>
+                <w:szCs w:val="22"/>
+                <w:lang w:val="sv-SE"/>
+              </w:rPr>
+            </w:pPr>
+            <w:r>
+              <w:rPr>
+                <w:rFonts w:ascii="Times New Roman" w:hAnsi="Times New Roman" w:cs="Times New Roman"/>
+                <w:b/>
+                <w:bCs/>
+                <w:sz w:val="22"/>
+                <w:szCs w:val="22"/>
+                <w:lang w:val="sv-SE"/>
+              </w:rPr>
+              <w:t>Normal Course:</w:t>
+            </w:r>
+          </w:p>
+          <w:p>
+            <w:pPr>
+              <w:pStyle w:val="NormalWeb"/>
+              <w:numPr>
+                <w:ilvl w:val="0"/>
+                <w:numId w:val="42"/>
+              </w:numPr>
+              <w:spacing w:before="0" w:beforeAutospacing="0" w:afterAutospacing="0"/>
+              <w:rPr>
+                <w:sz w:val="22"/>
+                <w:szCs w:val="22"/>
+                <w:lang w:val="sv-SE"/>
+              </w:rPr>
+            </w:pPr>
+            <w:r>
+              <w:rPr>
+                <w:sz w:val="22"/>
+                <w:szCs w:val="22"/>
+                <w:lang w:val="sv-SE"/>
+              </w:rPr>
+              <w:t>Customer membuka aplikasi atau website sistem dan masuk menggunakan akun yang sudah terdaftar.</w:t>
+            </w:r>
+          </w:p>
+          <w:p>
+            <w:pPr>
+              <w:pStyle w:val="NormalWeb"/>
+              <w:numPr>
+                <w:ilvl w:val="0"/>
+                <w:numId w:val="42"/>
+              </w:numPr>
+              <w:rPr>
+                <w:sz w:val="22"/>
+                <w:szCs w:val="22"/>
+                <w:lang w:val="sv-SE"/>
+              </w:rPr>
+            </w:pPr>
+            <w:r>
+              <w:rPr>
+                <w:sz w:val="22"/>
+                <w:szCs w:val="22"/>
+                <w:lang w:val="sv-SE"/>
+              </w:rPr>
+              <w:t>Sistem menampilkan dashboard utama setelah proses login berhasil.</w:t>
+            </w:r>
+          </w:p>
+          <w:p>
+            <w:pPr>
+              <w:pStyle w:val="NormalWeb"/>
+              <w:numPr>
+                <w:ilvl w:val="0"/>
+                <w:numId w:val="42"/>
+              </w:numPr>
+              <w:rPr>
+                <w:sz w:val="22"/>
+                <w:szCs w:val="22"/>
+                <w:lang w:val="sv-SE"/>
+              </w:rPr>
+            </w:pPr>
+            <w:r>
+              <w:rPr>
+                <w:sz w:val="22"/>
+                <w:szCs w:val="22"/>
+                <w:lang w:val="sv-SE"/>
+              </w:rPr>
+              <w:t>Customer memilih menu "Penginapan" di dashboard atau navigasi utama.</w:t>
+            </w:r>
+          </w:p>
+          <w:p>
+            <w:pPr>
+              <w:pStyle w:val="NormalWeb"/>
+              <w:numPr>
+                <w:ilvl w:val="0"/>
+                <w:numId w:val="42"/>
+              </w:numPr>
+              <w:rPr>
+                <w:sz w:val="22"/>
+                <w:szCs w:val="22"/>
+              </w:rPr>
+            </w:pPr>
+            <w:r>
+              <w:rPr>
+                <w:sz w:val="22"/>
+                <w:szCs w:val="22"/>
+              </w:rPr>
+              <w:t xml:space="preserve">Customer </w:t>
+            </w:r>
+            <w:proofErr w:type="spellStart"/>
+            <w:r>
+              <w:rPr>
+                <w:sz w:val="22"/>
+                <w:szCs w:val="22"/>
+              </w:rPr>
+              <w:t>memilih</w:t>
+            </w:r>
+            <w:proofErr w:type="spellEnd"/>
+            <w:r>
+              <w:rPr>
+                <w:sz w:val="22"/>
+                <w:szCs w:val="22"/>
+              </w:rPr>
+              <w:t xml:space="preserve"> History </w:t>
+            </w:r>
+            <w:proofErr w:type="spellStart"/>
+            <w:r>
+              <w:rPr>
+                <w:sz w:val="22"/>
+                <w:szCs w:val="22"/>
+              </w:rPr>
+              <w:t>Pemesanan</w:t>
+            </w:r>
+            <w:proofErr w:type="spellEnd"/>
+          </w:p>
+          <w:p>
+            <w:pPr>
+              <w:pStyle w:val="NormalWeb"/>
+              <w:numPr>
+                <w:ilvl w:val="0"/>
+                <w:numId w:val="42"/>
+              </w:numPr>
+              <w:rPr>
+                <w:sz w:val="22"/>
+                <w:szCs w:val="22"/>
+                <w:lang w:val="sv-SE"/>
+              </w:rPr>
+            </w:pPr>
+            <w:r>
+              <w:rPr>
+                <w:sz w:val="22"/>
+                <w:szCs w:val="22"/>
+                <w:lang w:val="sv-SE"/>
+              </w:rPr>
+              <w:t xml:space="preserve">Customer melakukan </w:t>
+            </w:r>
+            <w:r>
+              <w:rPr>
+                <w:sz w:val="22"/>
+                <w:szCs w:val="22"/>
+                <w:lang w:val="sv-SE"/>
+              </w:rPr>
+              <w:t>pemberitan ulasan dan juga rating</w:t>
+            </w:r>
+          </w:p>
+          <w:p>
+            <w:pPr>
+              <w:pStyle w:val="NormalWeb"/>
+              <w:numPr>
+                <w:ilvl w:val="0"/>
+                <w:numId w:val="42"/>
+              </w:numPr>
+              <w:spacing w:after="0" w:afterAutospacing="0"/>
+              <w:rPr>
+                <w:sz w:val="22"/>
+                <w:szCs w:val="22"/>
+                <w:lang w:val="sv-SE"/>
+              </w:rPr>
+            </w:pPr>
+            <w:r>
+              <w:rPr>
+                <w:sz w:val="22"/>
+                <w:szCs w:val="22"/>
+                <w:lang w:val="sv-SE"/>
+              </w:rPr>
+              <w:t>Customer melakukan beberapa aktivitas seperti:</w:t>
+            </w:r>
+          </w:p>
+          <w:p>
+            <w:pPr>
+              <w:pStyle w:val="NormalWeb"/>
+              <w:numPr>
+                <w:ilvl w:val="0"/>
+                <w:numId w:val="4"/>
+              </w:numPr>
+              <w:spacing w:before="0" w:beforeAutospacing="0" w:after="0" w:afterAutospacing="0"/>
+              <w:ind w:left="972" w:hanging="180"/>
+              <w:rPr>
+                <w:sz w:val="22"/>
+                <w:szCs w:val="22"/>
+                <w:lang w:val="sv-SE"/>
+              </w:rPr>
+            </w:pPr>
+            <w:r>
+              <w:rPr>
+                <w:sz w:val="22"/>
+                <w:szCs w:val="22"/>
+                <w:lang w:val="sv-SE"/>
+              </w:rPr>
+              <w:t>Memberi ulasan dan rating setelah melakukan pemesanan</w:t>
+            </w:r>
+          </w:p>
+          <w:p>
+            <w:pPr>
+              <w:pStyle w:val="NormalWeb"/>
+              <w:numPr>
+                <w:ilvl w:val="0"/>
+                <w:numId w:val="4"/>
+              </w:numPr>
+              <w:spacing w:before="0" w:beforeAutospacing="0" w:after="0" w:afterAutospacing="0"/>
+              <w:ind w:left="972" w:hanging="180"/>
+              <w:rPr>
+                <w:sz w:val="22"/>
+                <w:szCs w:val="22"/>
+                <w:lang w:val="sv-SE"/>
+              </w:rPr>
+            </w:pPr>
+            <w:r>
+              <w:rPr>
+                <w:sz w:val="22"/>
+                <w:szCs w:val="22"/>
+                <w:lang w:val="sv-SE"/>
+              </w:rPr>
+              <w:t>Menghapus ulasan/rating</w:t>
+            </w:r>
+          </w:p>
+          <w:p>
+            <w:pPr>
+              <w:pStyle w:val="NormalWeb"/>
+              <w:numPr>
+                <w:ilvl w:val="0"/>
+                <w:numId w:val="4"/>
+              </w:numPr>
+              <w:spacing w:before="0" w:beforeAutospacing="0" w:after="0" w:afterAutospacing="0"/>
+              <w:ind w:left="972" w:hanging="180"/>
+              <w:rPr>
+                <w:sz w:val="22"/>
+                <w:szCs w:val="22"/>
+                <w:lang w:val="sv-SE"/>
+              </w:rPr>
+            </w:pPr>
+            <w:r>
+              <w:rPr>
+                <w:sz w:val="22"/>
+                <w:szCs w:val="22"/>
+                <w:lang w:val="sv-SE"/>
+              </w:rPr>
+              <w:t>Mengubah ulasan atau rating</w:t>
+            </w:r>
+          </w:p>
+          <w:p>
+            <w:pPr>
+              <w:pStyle w:val="NormalWeb"/>
+              <w:numPr>
+                <w:ilvl w:val="0"/>
+                <w:numId w:val="42"/>
+              </w:numPr>
+              <w:spacing w:before="0" w:beforeAutospacing="0" w:after="0" w:afterAutospacing="0"/>
+              <w:rPr>
+                <w:sz w:val="22"/>
+                <w:szCs w:val="22"/>
+                <w:lang w:val="sv-SE"/>
+              </w:rPr>
+            </w:pPr>
+            <w:r>
+              <w:rPr>
+                <w:sz w:val="22"/>
+                <w:szCs w:val="22"/>
+                <w:lang w:val="sv-SE"/>
+              </w:rPr>
+              <w:t>Customer selesai memberi penilaian</w:t>
+            </w:r>
+          </w:p>
+        </w:tc>
+        <w:tc>
+          <w:tcPr>
+            <w:tcW w:w="2338" w:type="dxa"/>
+          </w:tcPr>
+          <w:p>
+            <w:pPr>
+              <w:jc w:val="both"/>
+              <w:rPr>
+                <w:rFonts w:ascii="Times New Roman" w:hAnsi="Times New Roman" w:cs="Times New Roman"/>
+                <w:b/>
+                <w:bCs/>
+                <w:sz w:val="22"/>
+                <w:szCs w:val="22"/>
+                <w:lang w:val="sv-SE"/>
+              </w:rPr>
+            </w:pPr>
+            <w:r>
+              <w:rPr>
+                <w:rFonts w:ascii="Times New Roman" w:hAnsi="Times New Roman" w:cs="Times New Roman"/>
+                <w:b/>
+                <w:bCs/>
+                <w:sz w:val="22"/>
+                <w:szCs w:val="22"/>
+                <w:lang w:val="sv-SE"/>
+              </w:rPr>
+              <w:t>Information Steps:</w:t>
+            </w:r>
+          </w:p>
+          <w:p>
+            <w:pPr>
+              <w:pStyle w:val="ListParagraph"/>
+              <w:numPr>
+                <w:ilvl w:val="0"/>
+                <w:numId w:val="44"/>
+              </w:numPr>
+              <w:ind w:left="342" w:hanging="270"/>
+              <w:jc w:val="both"/>
+              <w:rPr>
+                <w:rFonts w:ascii="Times New Roman" w:hAnsi="Times New Roman" w:cs="Times New Roman"/>
+                <w:sz w:val="22"/>
+                <w:szCs w:val="22"/>
+                <w:lang w:val="sv-SE"/>
+              </w:rPr>
+            </w:pPr>
+            <w:r>
+              <w:rPr>
+                <w:rFonts w:ascii="Times New Roman" w:hAnsi="Times New Roman" w:cs="Times New Roman"/>
+                <w:sz w:val="22"/>
+                <w:szCs w:val="22"/>
+                <w:lang w:val="sv-SE"/>
+              </w:rPr>
+              <w:t>Login page</w:t>
+            </w:r>
+          </w:p>
+          <w:p>
+            <w:pPr>
+              <w:pStyle w:val="ListParagraph"/>
+              <w:numPr>
+                <w:ilvl w:val="0"/>
+                <w:numId w:val="44"/>
+              </w:numPr>
+              <w:ind w:left="342" w:hanging="270"/>
+              <w:jc w:val="both"/>
+              <w:rPr>
+                <w:rFonts w:ascii="Times New Roman" w:hAnsi="Times New Roman" w:cs="Times New Roman"/>
+                <w:sz w:val="22"/>
+                <w:szCs w:val="22"/>
+                <w:lang w:val="sv-SE"/>
+              </w:rPr>
+            </w:pPr>
+            <w:r>
+              <w:rPr>
+                <w:rFonts w:ascii="Times New Roman" w:hAnsi="Times New Roman" w:cs="Times New Roman"/>
+                <w:sz w:val="22"/>
+                <w:szCs w:val="22"/>
+                <w:lang w:val="sv-SE"/>
+              </w:rPr>
+              <w:t>Data pass dan email</w:t>
+            </w:r>
+          </w:p>
+          <w:p>
+            <w:pPr>
+              <w:pStyle w:val="ListParagraph"/>
+              <w:numPr>
+                <w:ilvl w:val="0"/>
+                <w:numId w:val="44"/>
+              </w:numPr>
+              <w:ind w:left="342" w:hanging="270"/>
+              <w:jc w:val="both"/>
+              <w:rPr>
+                <w:rFonts w:ascii="Times New Roman" w:hAnsi="Times New Roman" w:cs="Times New Roman"/>
+                <w:sz w:val="22"/>
+                <w:szCs w:val="22"/>
+                <w:lang w:val="sv-SE"/>
+              </w:rPr>
+            </w:pPr>
+            <w:r>
+              <w:rPr>
+                <w:rFonts w:ascii="Times New Roman" w:hAnsi="Times New Roman" w:cs="Times New Roman"/>
+                <w:sz w:val="22"/>
+                <w:szCs w:val="22"/>
+                <w:lang w:val="sv-SE"/>
+              </w:rPr>
+              <w:t>Verifikasi data</w:t>
+            </w:r>
+          </w:p>
+          <w:p>
+            <w:pPr>
+              <w:pStyle w:val="ListParagraph"/>
+              <w:numPr>
+                <w:ilvl w:val="0"/>
+                <w:numId w:val="44"/>
+              </w:numPr>
+              <w:ind w:left="342" w:hanging="270"/>
+              <w:jc w:val="both"/>
+              <w:rPr>
+                <w:rFonts w:ascii="Times New Roman" w:hAnsi="Times New Roman" w:cs="Times New Roman"/>
+                <w:sz w:val="22"/>
+                <w:szCs w:val="22"/>
+                <w:lang w:val="sv-SE"/>
+              </w:rPr>
+            </w:pPr>
+            <w:r>
+              <w:rPr>
+                <w:rFonts w:ascii="Times New Roman" w:hAnsi="Times New Roman" w:cs="Times New Roman"/>
+                <w:sz w:val="22"/>
+                <w:szCs w:val="22"/>
+                <w:lang w:val="sv-SE"/>
+              </w:rPr>
+              <w:t>Benar/tidak</w:t>
+            </w:r>
+          </w:p>
+          <w:p>
+            <w:pPr>
+              <w:pStyle w:val="ListParagraph"/>
+              <w:numPr>
+                <w:ilvl w:val="0"/>
+                <w:numId w:val="44"/>
+              </w:numPr>
+              <w:ind w:left="342" w:hanging="270"/>
+              <w:jc w:val="both"/>
+              <w:rPr>
+                <w:rFonts w:ascii="Times New Roman" w:hAnsi="Times New Roman" w:cs="Times New Roman"/>
+                <w:sz w:val="22"/>
+                <w:szCs w:val="22"/>
+                <w:lang w:val="sv-SE"/>
+              </w:rPr>
+            </w:pPr>
+            <w:r>
+              <w:rPr>
+                <w:rFonts w:ascii="Times New Roman" w:hAnsi="Times New Roman" w:cs="Times New Roman"/>
+                <w:sz w:val="22"/>
+                <w:szCs w:val="22"/>
+                <w:lang w:val="sv-SE"/>
+              </w:rPr>
+              <w:t>Terverifikasi</w:t>
+            </w:r>
+          </w:p>
+          <w:p>
+            <w:pPr>
+              <w:pStyle w:val="ListParagraph"/>
+              <w:numPr>
+                <w:ilvl w:val="0"/>
+                <w:numId w:val="44"/>
+              </w:numPr>
+              <w:ind w:left="342" w:hanging="270"/>
+              <w:jc w:val="both"/>
+              <w:rPr>
+                <w:rFonts w:ascii="Times New Roman" w:hAnsi="Times New Roman" w:cs="Times New Roman"/>
+                <w:sz w:val="22"/>
+                <w:szCs w:val="22"/>
+                <w:lang w:val="sv-SE"/>
+              </w:rPr>
+            </w:pPr>
+            <w:r>
+              <w:rPr>
+                <w:rFonts w:ascii="Times New Roman" w:hAnsi="Times New Roman" w:cs="Times New Roman"/>
+                <w:sz w:val="22"/>
+                <w:szCs w:val="22"/>
+                <w:lang w:val="sv-SE"/>
+              </w:rPr>
+              <w:t>Tindak lanjut</w:t>
+            </w:r>
+          </w:p>
+        </w:tc>
+      </w:tr>
+      <w:tr>
+        <w:tc>
+          <w:tcPr>
+            <w:tcW w:w="9350" w:type="dxa"/>
+            <w:gridSpan w:val="4"/>
+          </w:tcPr>
+          <w:p>
+            <w:pPr>
+              <w:jc w:val="both"/>
+              <w:rPr>
+                <w:rFonts w:ascii="Times New Roman" w:hAnsi="Times New Roman" w:cs="Times New Roman"/>
+                <w:b/>
+                <w:bCs/>
+                <w:sz w:val="22"/>
+                <w:szCs w:val="22"/>
+                <w:lang w:val="sv-SE"/>
+              </w:rPr>
+            </w:pPr>
+            <w:r>
+              <w:rPr>
+                <w:rFonts w:ascii="Times New Roman" w:hAnsi="Times New Roman" w:cs="Times New Roman"/>
+                <w:b/>
+                <w:bCs/>
+                <w:sz w:val="22"/>
+                <w:szCs w:val="22"/>
+                <w:lang w:val="sv-SE"/>
+              </w:rPr>
+              <w:t>Postconditions:</w:t>
+            </w:r>
+          </w:p>
+          <w:p>
+            <w:pPr>
+              <w:pStyle w:val="ListParagraph"/>
+              <w:numPr>
+                <w:ilvl w:val="0"/>
+                <w:numId w:val="43"/>
+              </w:numPr>
+              <w:spacing w:after="160" w:line="278" w:lineRule="auto"/>
+              <w:jc w:val="both"/>
+              <w:rPr>
+                <w:rFonts w:ascii="Times New Roman" w:hAnsi="Times New Roman" w:cs="Times New Roman"/>
+                <w:sz w:val="22"/>
+                <w:szCs w:val="22"/>
+              </w:rPr>
+            </w:pPr>
+            <w:r>
+              <w:rPr>
+                <w:rFonts w:ascii="Times New Roman" w:hAnsi="Times New Roman" w:cs="Times New Roman"/>
+                <w:sz w:val="22"/>
+                <w:szCs w:val="22"/>
+              </w:rPr>
+              <w:t xml:space="preserve">Customer </w:t>
+            </w:r>
+            <w:proofErr w:type="spellStart"/>
+            <w:r>
+              <w:rPr>
+                <w:rFonts w:ascii="Times New Roman" w:hAnsi="Times New Roman" w:cs="Times New Roman"/>
+                <w:sz w:val="22"/>
+                <w:szCs w:val="22"/>
+              </w:rPr>
+              <w:t>berhasil</w:t>
+            </w:r>
+            <w:proofErr w:type="spellEnd"/>
+            <w:r>
+              <w:rPr>
+                <w:rFonts w:ascii="Times New Roman" w:hAnsi="Times New Roman" w:cs="Times New Roman"/>
+                <w:sz w:val="22"/>
+                <w:szCs w:val="22"/>
+              </w:rPr>
+              <w:t xml:space="preserve"> </w:t>
+            </w:r>
+            <w:proofErr w:type="spellStart"/>
+            <w:r>
+              <w:rPr>
+                <w:rFonts w:ascii="Times New Roman" w:hAnsi="Times New Roman" w:cs="Times New Roman"/>
+                <w:sz w:val="22"/>
+                <w:szCs w:val="22"/>
+              </w:rPr>
+              <w:t>menambahkan</w:t>
+            </w:r>
+            <w:proofErr w:type="spellEnd"/>
+            <w:r>
+              <w:rPr>
+                <w:rFonts w:ascii="Times New Roman" w:hAnsi="Times New Roman" w:cs="Times New Roman"/>
+                <w:sz w:val="22"/>
+                <w:szCs w:val="22"/>
+              </w:rPr>
+              <w:t xml:space="preserve"> </w:t>
+            </w:r>
+            <w:proofErr w:type="spellStart"/>
+            <w:r>
+              <w:rPr>
+                <w:rFonts w:ascii="Times New Roman" w:hAnsi="Times New Roman" w:cs="Times New Roman"/>
+                <w:sz w:val="22"/>
+                <w:szCs w:val="22"/>
+              </w:rPr>
+              <w:t>penginapan</w:t>
+            </w:r>
+            <w:proofErr w:type="spellEnd"/>
+            <w:r>
+              <w:rPr>
+                <w:rFonts w:ascii="Times New Roman" w:hAnsi="Times New Roman" w:cs="Times New Roman"/>
+                <w:sz w:val="22"/>
+                <w:szCs w:val="22"/>
+              </w:rPr>
+              <w:t xml:space="preserve"> yang </w:t>
+            </w:r>
+            <w:proofErr w:type="spellStart"/>
+            <w:r>
+              <w:rPr>
+                <w:rFonts w:ascii="Times New Roman" w:hAnsi="Times New Roman" w:cs="Times New Roman"/>
+                <w:sz w:val="22"/>
+                <w:szCs w:val="22"/>
+              </w:rPr>
+              <w:t>ada</w:t>
+            </w:r>
+            <w:proofErr w:type="spellEnd"/>
+            <w:r>
+              <w:rPr>
+                <w:rFonts w:ascii="Times New Roman" w:hAnsi="Times New Roman" w:cs="Times New Roman"/>
+                <w:sz w:val="22"/>
+                <w:szCs w:val="22"/>
+              </w:rPr>
+              <w:t>.</w:t>
+            </w:r>
+          </w:p>
+          <w:p>
+            <w:pPr>
+              <w:pStyle w:val="ListParagraph"/>
+              <w:numPr>
+                <w:ilvl w:val="0"/>
+                <w:numId w:val="43"/>
+              </w:numPr>
+              <w:spacing w:after="160" w:line="278" w:lineRule="auto"/>
+              <w:jc w:val="both"/>
+              <w:rPr>
+                <w:rFonts w:ascii="Times New Roman" w:hAnsi="Times New Roman" w:cs="Times New Roman"/>
+                <w:sz w:val="22"/>
+                <w:szCs w:val="22"/>
+                <w:lang w:val="sv-SE"/>
+              </w:rPr>
+            </w:pPr>
+            <w:r>
+              <w:rPr>
+                <w:rFonts w:ascii="Times New Roman" w:hAnsi="Times New Roman" w:cs="Times New Roman"/>
+                <w:sz w:val="22"/>
+                <w:szCs w:val="22"/>
+                <w:lang w:val="sv-SE"/>
+              </w:rPr>
+              <w:t>Tidak ada kesalahan dalam data yang ditampilkan.</w:t>
+            </w:r>
+          </w:p>
+        </w:tc>
+      </w:tr>
+      <w:tr>
+        <w:tc>
+          <w:tcPr>
+            <w:tcW w:w="9350" w:type="dxa"/>
+            <w:gridSpan w:val="4"/>
+          </w:tcPr>
+          <w:p>
+            <w:pPr>
+              <w:jc w:val="both"/>
+              <w:rPr>
+                <w:rFonts w:ascii="Times New Roman" w:hAnsi="Times New Roman" w:cs="Times New Roman"/>
+                <w:b/>
+                <w:bCs/>
+                <w:sz w:val="22"/>
+                <w:szCs w:val="22"/>
+                <w:lang w:val="sv-SE"/>
+              </w:rPr>
+            </w:pPr>
+            <w:r>
+              <w:rPr>
+                <w:rFonts w:ascii="Times New Roman" w:hAnsi="Times New Roman" w:cs="Times New Roman"/>
+                <w:b/>
+                <w:bCs/>
+                <w:sz w:val="22"/>
+                <w:szCs w:val="22"/>
+                <w:lang w:val="sv-SE"/>
+              </w:rPr>
+              <w:t>Exceptions:</w:t>
+            </w:r>
+          </w:p>
+          <w:p>
+            <w:pPr>
+              <w:pStyle w:val="NormalWeb"/>
+              <w:spacing w:before="0" w:beforeAutospacing="0" w:afterAutospacing="0"/>
+              <w:rPr>
+                <w:sz w:val="22"/>
+                <w:szCs w:val="22"/>
+                <w:lang w:val="sv-SE"/>
+              </w:rPr>
+            </w:pPr>
+            <w:r>
+              <w:rPr>
+                <w:rStyle w:val="Strong"/>
+                <w:rFonts w:eastAsiaTheme="majorEastAsia"/>
+                <w:sz w:val="22"/>
+                <w:szCs w:val="22"/>
+              </w:rPr>
+              <w:t>E1. Step 2</w:t>
+            </w:r>
+            <w:r>
+              <w:rPr>
+                <w:sz w:val="22"/>
+                <w:szCs w:val="22"/>
+              </w:rPr>
+              <w:t>:</w:t>
+            </w:r>
+            <w:r>
+              <w:rPr>
+                <w:sz w:val="22"/>
+                <w:szCs w:val="22"/>
+                <w:lang w:val="sv-SE"/>
+              </w:rPr>
+              <w:t xml:space="preserve"> Customer gagal login karena kesalahan kredensial atau server tidak merespon.</w:t>
+            </w:r>
+          </w:p>
+          <w:p>
+            <w:pPr>
+              <w:pStyle w:val="NormalWeb"/>
+              <w:numPr>
+                <w:ilvl w:val="0"/>
+                <w:numId w:val="24"/>
+              </w:numPr>
+              <w:spacing w:before="0" w:beforeAutospacing="0" w:afterAutospacing="0"/>
+              <w:ind w:left="702"/>
+              <w:rPr>
+                <w:sz w:val="22"/>
+                <w:szCs w:val="22"/>
+              </w:rPr>
+            </w:pPr>
+            <w:r>
+              <w:rPr>
+                <w:rStyle w:val="Strong"/>
+                <w:rFonts w:eastAsiaTheme="majorEastAsia"/>
+                <w:sz w:val="22"/>
+                <w:szCs w:val="22"/>
+              </w:rPr>
+              <w:t>Next Step</w:t>
+            </w:r>
+            <w:r>
+              <w:rPr>
+                <w:sz w:val="22"/>
+                <w:szCs w:val="22"/>
+              </w:rPr>
+              <w:t xml:space="preserve">: Customer </w:t>
+            </w:r>
+            <w:proofErr w:type="spellStart"/>
+            <w:r>
+              <w:rPr>
+                <w:sz w:val="22"/>
+                <w:szCs w:val="22"/>
+              </w:rPr>
+              <w:t>memperbaiki</w:t>
+            </w:r>
+            <w:proofErr w:type="spellEnd"/>
+            <w:r>
+              <w:rPr>
+                <w:sz w:val="22"/>
+                <w:szCs w:val="22"/>
+              </w:rPr>
+              <w:t xml:space="preserve"> </w:t>
+            </w:r>
+            <w:proofErr w:type="spellStart"/>
+            <w:r>
+              <w:rPr>
+                <w:sz w:val="22"/>
+                <w:szCs w:val="22"/>
+              </w:rPr>
+              <w:t>kredensial</w:t>
+            </w:r>
+            <w:proofErr w:type="spellEnd"/>
+            <w:r>
+              <w:rPr>
+                <w:sz w:val="22"/>
+                <w:szCs w:val="22"/>
+              </w:rPr>
+              <w:t xml:space="preserve"> </w:t>
+            </w:r>
+            <w:proofErr w:type="spellStart"/>
+            <w:r>
+              <w:rPr>
+                <w:sz w:val="22"/>
+                <w:szCs w:val="22"/>
+              </w:rPr>
+              <w:t>atau</w:t>
+            </w:r>
+            <w:proofErr w:type="spellEnd"/>
+            <w:r>
+              <w:rPr>
+                <w:sz w:val="22"/>
+                <w:szCs w:val="22"/>
+              </w:rPr>
+              <w:t xml:space="preserve"> </w:t>
+            </w:r>
+            <w:proofErr w:type="spellStart"/>
+            <w:r>
+              <w:rPr>
+                <w:sz w:val="22"/>
+                <w:szCs w:val="22"/>
+              </w:rPr>
+              <w:t>mencoba</w:t>
+            </w:r>
+            <w:proofErr w:type="spellEnd"/>
+            <w:r>
+              <w:rPr>
+                <w:sz w:val="22"/>
+                <w:szCs w:val="22"/>
+              </w:rPr>
+              <w:t xml:space="preserve"> </w:t>
+            </w:r>
+            <w:proofErr w:type="spellStart"/>
+            <w:r>
+              <w:rPr>
+                <w:sz w:val="22"/>
+                <w:szCs w:val="22"/>
+              </w:rPr>
+              <w:t>lagi</w:t>
+            </w:r>
+            <w:proofErr w:type="spellEnd"/>
+            <w:r>
+              <w:rPr>
+                <w:sz w:val="22"/>
+                <w:szCs w:val="22"/>
+              </w:rPr>
+              <w:t xml:space="preserve"> </w:t>
+            </w:r>
+            <w:proofErr w:type="spellStart"/>
+            <w:r>
+              <w:rPr>
+                <w:sz w:val="22"/>
+                <w:szCs w:val="22"/>
+              </w:rPr>
+              <w:t>nanti</w:t>
+            </w:r>
+            <w:proofErr w:type="spellEnd"/>
+            <w:r>
+              <w:rPr>
+                <w:sz w:val="22"/>
+                <w:szCs w:val="22"/>
+              </w:rPr>
+              <w:t>.</w:t>
+            </w:r>
+          </w:p>
+          <w:p>
+            <w:pPr>
+              <w:pStyle w:val="NormalWeb"/>
+              <w:spacing w:before="0" w:beforeAutospacing="0" w:afterAutospacing="0"/>
+              <w:rPr>
+                <w:sz w:val="22"/>
+                <w:szCs w:val="22"/>
+                <w:lang w:val="sv-SE"/>
+              </w:rPr>
+            </w:pPr>
+            <w:r>
+              <w:rPr>
+                <w:rStyle w:val="Strong"/>
+                <w:rFonts w:eastAsiaTheme="majorEastAsia"/>
+                <w:sz w:val="22"/>
+                <w:szCs w:val="22"/>
+                <w:lang w:val="sv-SE"/>
+              </w:rPr>
+              <w:t>E2. Step 4</w:t>
+            </w:r>
+            <w:r>
+              <w:rPr>
+                <w:sz w:val="22"/>
+                <w:szCs w:val="22"/>
+                <w:lang w:val="sv-SE"/>
+              </w:rPr>
+              <w:t xml:space="preserve">: Sistem tidak memiliki data </w:t>
+            </w:r>
+            <w:r>
+              <w:rPr>
+                <w:sz w:val="22"/>
+                <w:szCs w:val="22"/>
+                <w:lang w:val="sv-SE"/>
+              </w:rPr>
+              <w:t>histori satupun</w:t>
+            </w:r>
+            <w:r>
+              <w:rPr>
+                <w:sz w:val="22"/>
+                <w:szCs w:val="22"/>
+                <w:lang w:val="sv-SE"/>
+              </w:rPr>
+              <w:t>.</w:t>
+            </w:r>
+          </w:p>
+          <w:p>
+            <w:pPr>
+              <w:pStyle w:val="NormalWeb"/>
+              <w:numPr>
+                <w:ilvl w:val="0"/>
+                <w:numId w:val="24"/>
+              </w:numPr>
+              <w:spacing w:before="0" w:beforeAutospacing="0" w:afterAutospacing="0"/>
+              <w:ind w:left="702"/>
+              <w:rPr>
+                <w:sz w:val="22"/>
+                <w:szCs w:val="22"/>
+              </w:rPr>
+            </w:pPr>
+            <w:r>
+              <w:rPr>
+                <w:rStyle w:val="Strong"/>
+                <w:rFonts w:eastAsiaTheme="majorEastAsia"/>
+                <w:sz w:val="22"/>
+                <w:szCs w:val="22"/>
+              </w:rPr>
+              <w:t>Next Step</w:t>
+            </w:r>
+            <w:r>
+              <w:rPr>
+                <w:sz w:val="22"/>
+                <w:szCs w:val="22"/>
+              </w:rPr>
+              <w:t xml:space="preserve">: Customer </w:t>
+            </w:r>
+            <w:proofErr w:type="spellStart"/>
+            <w:r>
+              <w:rPr>
+                <w:sz w:val="22"/>
+                <w:szCs w:val="22"/>
+              </w:rPr>
+              <w:t>mengakses</w:t>
+            </w:r>
+            <w:proofErr w:type="spellEnd"/>
+            <w:r>
+              <w:rPr>
+                <w:sz w:val="22"/>
+                <w:szCs w:val="22"/>
+              </w:rPr>
+              <w:t xml:space="preserve"> di </w:t>
+            </w:r>
+            <w:proofErr w:type="spellStart"/>
+            <w:r>
+              <w:rPr>
+                <w:sz w:val="22"/>
+                <w:szCs w:val="22"/>
+              </w:rPr>
+              <w:t>waktu</w:t>
+            </w:r>
+            <w:proofErr w:type="spellEnd"/>
+            <w:r>
+              <w:rPr>
+                <w:sz w:val="22"/>
+                <w:szCs w:val="22"/>
+              </w:rPr>
+              <w:t xml:space="preserve"> lain</w:t>
+            </w:r>
+            <w:r>
+              <w:rPr>
+                <w:sz w:val="22"/>
+                <w:szCs w:val="22"/>
+              </w:rPr>
+              <w:t>.</w:t>
+            </w:r>
+          </w:p>
+        </w:tc>
+      </w:tr>
+      <w:tr>
+        <w:trPr>
+          <w:trHeight w:val="1520"/>
+        </w:trPr>
+        <w:tc>
+          <w:tcPr>
+            <w:tcW w:w="2337" w:type="dxa"/>
+          </w:tcPr>
+          <w:p>
+            <w:pPr>
+              <w:jc w:val="both"/>
+              <w:rPr>
+                <w:rFonts w:ascii="Times New Roman" w:hAnsi="Times New Roman" w:cs="Times New Roman"/>
+                <w:b/>
+                <w:bCs/>
+                <w:sz w:val="22"/>
+                <w:szCs w:val="22"/>
+                <w:lang w:val="sv-SE"/>
+              </w:rPr>
+            </w:pPr>
+            <w:r>
+              <w:rPr>
+                <w:rFonts w:ascii="Times New Roman" w:hAnsi="Times New Roman" w:cs="Times New Roman"/>
+                <w:b/>
+                <w:bCs/>
+                <w:sz w:val="22"/>
+                <w:szCs w:val="22"/>
+                <w:lang w:val="sv-SE"/>
+              </w:rPr>
+              <w:t>Summary Inputs:</w:t>
+            </w:r>
+          </w:p>
+          <w:p>
+            <w:pPr>
+              <w:pStyle w:val="ListParagraph"/>
+              <w:numPr>
+                <w:ilvl w:val="0"/>
+                <w:numId w:val="1"/>
+              </w:numPr>
+              <w:ind w:left="522" w:hanging="162"/>
+              <w:jc w:val="both"/>
+              <w:rPr>
+                <w:rFonts w:ascii="Times New Roman" w:hAnsi="Times New Roman" w:cs="Times New Roman"/>
+                <w:sz w:val="22"/>
+                <w:szCs w:val="22"/>
+                <w:lang w:val="sv-SE"/>
+              </w:rPr>
+            </w:pPr>
+            <w:r>
+              <w:rPr>
+                <w:rFonts w:ascii="Times New Roman" w:hAnsi="Times New Roman" w:cs="Times New Roman"/>
+                <w:sz w:val="22"/>
+                <w:szCs w:val="22"/>
+                <w:lang w:val="sv-SE"/>
+              </w:rPr>
+              <w:t>Add Favorite</w:t>
+            </w:r>
+          </w:p>
+        </w:tc>
+        <w:tc>
+          <w:tcPr>
+            <w:tcW w:w="2337" w:type="dxa"/>
+          </w:tcPr>
+          <w:p>
+            <w:pPr>
+              <w:jc w:val="both"/>
+              <w:rPr>
+                <w:rFonts w:ascii="Times New Roman" w:hAnsi="Times New Roman" w:cs="Times New Roman"/>
+                <w:b/>
+                <w:bCs/>
+                <w:sz w:val="22"/>
+                <w:szCs w:val="22"/>
+              </w:rPr>
+            </w:pPr>
+            <w:r>
+              <w:rPr>
+                <w:rFonts w:ascii="Times New Roman" w:hAnsi="Times New Roman" w:cs="Times New Roman"/>
+                <w:b/>
+                <w:bCs/>
+                <w:sz w:val="22"/>
+                <w:szCs w:val="22"/>
+              </w:rPr>
+              <w:t>Source:</w:t>
+            </w:r>
+          </w:p>
+          <w:p>
+            <w:pPr>
+              <w:pStyle w:val="ListParagraph"/>
+              <w:numPr>
+                <w:ilvl w:val="0"/>
+                <w:numId w:val="6"/>
+              </w:numPr>
+              <w:ind w:left="522" w:hanging="162"/>
+              <w:jc w:val="both"/>
+              <w:rPr>
+                <w:rFonts w:ascii="Times New Roman" w:hAnsi="Times New Roman" w:cs="Times New Roman"/>
+                <w:sz w:val="22"/>
+                <w:szCs w:val="22"/>
+                <w:lang w:val="sv-SE"/>
+              </w:rPr>
+            </w:pPr>
+            <w:r>
+              <w:rPr>
+                <w:rFonts w:ascii="Times New Roman" w:hAnsi="Times New Roman" w:cs="Times New Roman"/>
+                <w:sz w:val="22"/>
+                <w:szCs w:val="22"/>
+                <w:lang w:val="sv-SE"/>
+              </w:rPr>
+              <w:t>Customer sebagai pengguna utama.</w:t>
+            </w:r>
+          </w:p>
+          <w:p>
+            <w:pPr>
+              <w:pStyle w:val="ListParagraph"/>
+              <w:numPr>
+                <w:ilvl w:val="0"/>
+                <w:numId w:val="6"/>
+              </w:numPr>
+              <w:ind w:left="522" w:hanging="162"/>
+              <w:jc w:val="both"/>
+              <w:rPr>
+                <w:rFonts w:ascii="Times New Roman" w:hAnsi="Times New Roman" w:cs="Times New Roman"/>
+                <w:sz w:val="22"/>
+                <w:szCs w:val="22"/>
+                <w:lang w:val="sv-SE"/>
+              </w:rPr>
+            </w:pPr>
+            <w:r>
+              <w:rPr>
+                <w:rFonts w:ascii="Times New Roman" w:hAnsi="Times New Roman" w:cs="Times New Roman"/>
+                <w:sz w:val="22"/>
+                <w:szCs w:val="22"/>
+                <w:lang w:val="sv-SE"/>
+              </w:rPr>
+              <w:t>Halaman Daftar Penginapan</w:t>
+            </w:r>
+          </w:p>
+          <w:p>
+            <w:pPr>
+              <w:pStyle w:val="ListParagraph"/>
+              <w:numPr>
+                <w:ilvl w:val="0"/>
+                <w:numId w:val="6"/>
+              </w:numPr>
+              <w:ind w:left="522" w:hanging="162"/>
+              <w:jc w:val="both"/>
+              <w:rPr>
+                <w:rFonts w:ascii="Times New Roman" w:hAnsi="Times New Roman" w:cs="Times New Roman"/>
+                <w:sz w:val="22"/>
+                <w:szCs w:val="22"/>
+                <w:lang w:val="sv-SE"/>
+              </w:rPr>
+            </w:pPr>
+            <w:r>
+              <w:rPr>
+                <w:rFonts w:ascii="Times New Roman" w:hAnsi="Times New Roman" w:cs="Times New Roman"/>
+                <w:sz w:val="22"/>
+                <w:szCs w:val="22"/>
+                <w:lang w:val="sv-SE"/>
+              </w:rPr>
+              <w:t>History Page</w:t>
+            </w:r>
+          </w:p>
+        </w:tc>
+        <w:tc>
+          <w:tcPr>
+            <w:tcW w:w="2338" w:type="dxa"/>
+          </w:tcPr>
+          <w:p>
+            <w:pPr>
+              <w:jc w:val="both"/>
+              <w:rPr>
+                <w:rFonts w:ascii="Times New Roman" w:hAnsi="Times New Roman" w:cs="Times New Roman"/>
+                <w:b/>
+                <w:bCs/>
+                <w:sz w:val="22"/>
+                <w:szCs w:val="22"/>
+                <w:lang w:val="sv-SE"/>
+              </w:rPr>
+            </w:pPr>
+            <w:r>
+              <w:rPr>
+                <w:rFonts w:ascii="Times New Roman" w:hAnsi="Times New Roman" w:cs="Times New Roman"/>
+                <w:b/>
+                <w:bCs/>
+                <w:sz w:val="22"/>
+                <w:szCs w:val="22"/>
+                <w:lang w:val="sv-SE"/>
+              </w:rPr>
+              <w:t>Summary Outputs:</w:t>
+            </w:r>
+          </w:p>
+          <w:p>
+            <w:pPr>
+              <w:pStyle w:val="ListParagraph"/>
+              <w:numPr>
+                <w:ilvl w:val="0"/>
+                <w:numId w:val="1"/>
+              </w:numPr>
+              <w:ind w:left="522" w:hanging="162"/>
+              <w:jc w:val="both"/>
+              <w:rPr>
+                <w:rFonts w:ascii="Times New Roman" w:hAnsi="Times New Roman" w:cs="Times New Roman"/>
+                <w:sz w:val="22"/>
+                <w:szCs w:val="22"/>
+              </w:rPr>
+            </w:pPr>
+            <w:r>
+              <w:rPr>
+                <w:rFonts w:ascii="Times New Roman" w:hAnsi="Times New Roman" w:cs="Times New Roman"/>
+                <w:sz w:val="22"/>
+                <w:szCs w:val="22"/>
+              </w:rPr>
+              <w:t xml:space="preserve">Customer </w:t>
+            </w:r>
+            <w:proofErr w:type="spellStart"/>
+            <w:r>
+              <w:rPr>
+                <w:rFonts w:ascii="Times New Roman" w:hAnsi="Times New Roman" w:cs="Times New Roman"/>
+                <w:sz w:val="22"/>
+                <w:szCs w:val="22"/>
+              </w:rPr>
+              <w:t>memberikan</w:t>
+            </w:r>
+            <w:proofErr w:type="spellEnd"/>
+            <w:r>
+              <w:rPr>
+                <w:rFonts w:ascii="Times New Roman" w:hAnsi="Times New Roman" w:cs="Times New Roman"/>
+                <w:sz w:val="22"/>
+                <w:szCs w:val="22"/>
+              </w:rPr>
+              <w:t xml:space="preserve"> </w:t>
+            </w:r>
+            <w:proofErr w:type="spellStart"/>
+            <w:r>
+              <w:rPr>
+                <w:rFonts w:ascii="Times New Roman" w:hAnsi="Times New Roman" w:cs="Times New Roman"/>
+                <w:sz w:val="22"/>
+                <w:szCs w:val="22"/>
+              </w:rPr>
+              <w:t>penilain</w:t>
+            </w:r>
+            <w:proofErr w:type="spellEnd"/>
+          </w:p>
+        </w:tc>
+        <w:tc>
+          <w:tcPr>
+            <w:tcW w:w="2338" w:type="dxa"/>
+          </w:tcPr>
+          <w:p>
+            <w:pPr>
+              <w:jc w:val="both"/>
+              <w:rPr>
+                <w:rFonts w:ascii="Times New Roman" w:hAnsi="Times New Roman" w:cs="Times New Roman"/>
+                <w:b/>
+                <w:bCs/>
+                <w:sz w:val="22"/>
+                <w:szCs w:val="22"/>
+                <w:lang w:val="sv-SE"/>
+              </w:rPr>
+            </w:pPr>
+            <w:r>
+              <w:rPr>
+                <w:rFonts w:ascii="Times New Roman" w:hAnsi="Times New Roman" w:cs="Times New Roman"/>
+                <w:b/>
+                <w:bCs/>
+                <w:sz w:val="22"/>
+                <w:szCs w:val="22"/>
+                <w:lang w:val="sv-SE"/>
+              </w:rPr>
+              <w:t>Destination:</w:t>
+            </w:r>
+          </w:p>
+          <w:p>
+            <w:pPr>
+              <w:pStyle w:val="ListParagraph"/>
+              <w:numPr>
+                <w:ilvl w:val="0"/>
+                <w:numId w:val="4"/>
+              </w:numPr>
+              <w:ind w:left="522" w:hanging="162"/>
+              <w:jc w:val="both"/>
+              <w:rPr>
+                <w:rFonts w:ascii="Times New Roman" w:hAnsi="Times New Roman" w:cs="Times New Roman"/>
+                <w:sz w:val="22"/>
+                <w:szCs w:val="22"/>
+                <w:lang w:val="sv-SE"/>
+              </w:rPr>
+            </w:pPr>
+            <w:r>
+              <w:rPr>
+                <w:rFonts w:ascii="Times New Roman" w:hAnsi="Times New Roman" w:cs="Times New Roman"/>
+                <w:sz w:val="22"/>
+                <w:szCs w:val="22"/>
+                <w:lang w:val="sv-SE"/>
+              </w:rPr>
+              <w:t>Customer mengupload hasil penilaian</w:t>
+            </w:r>
+          </w:p>
+        </w:tc>
+      </w:tr>
+    </w:tbl>
+    <w:p/>
+    <w:p/>
+    <w:p/>
+    <w:p/>
+    <w:p/>
+    <w:p/>
+    <w:tbl>
+      <w:tblPr>
+        <w:tblStyle w:val="TableGrid"/>
+        <w:tblW w:w="0" w:type="auto"/>
+        <w:tblLook w:val="04A0" w:firstRow="1" w:lastRow="0" w:firstColumn="1" w:lastColumn="0" w:noHBand="0" w:noVBand="1"/>
+      </w:tblPr>
+      <w:tblGrid>
+        <w:gridCol w:w="2337"/>
+        <w:gridCol w:w="2337"/>
+        <w:gridCol w:w="2338"/>
+        <w:gridCol w:w="2338"/>
+      </w:tblGrid>
+      <w:tr>
+        <w:tc>
+          <w:tcPr>
+            <w:tcW w:w="4674" w:type="dxa"/>
+            <w:gridSpan w:val="2"/>
+            <w:shd w:val="clear" w:color="auto" w:fill="AEAAAA" w:themeFill="background2" w:themeFillShade="BF"/>
+          </w:tcPr>
+          <w:p>
+            <w:pPr>
+              <w:jc w:val="both"/>
+              <w:rPr>
+                <w:rFonts w:ascii="Times New Roman" w:hAnsi="Times New Roman" w:cs="Times New Roman"/>
+                <w:sz w:val="22"/>
+                <w:szCs w:val="22"/>
+              </w:rPr>
+            </w:pPr>
+            <w:r>
+              <w:rPr>
+                <w:rFonts w:ascii="Times New Roman" w:hAnsi="Times New Roman" w:cs="Times New Roman"/>
+                <w:b/>
+                <w:bCs/>
+                <w:sz w:val="22"/>
+                <w:szCs w:val="22"/>
+              </w:rPr>
+              <w:lastRenderedPageBreak/>
+              <w:t xml:space="preserve">Use Case Name: </w:t>
+            </w:r>
+            <w:r>
+              <w:rPr>
+                <w:rFonts w:ascii="Times New Roman" w:hAnsi="Times New Roman" w:cs="Times New Roman"/>
+                <w:sz w:val="22"/>
+                <w:szCs w:val="22"/>
+              </w:rPr>
+              <w:t xml:space="preserve">Riwayat </w:t>
+            </w:r>
+            <w:proofErr w:type="spellStart"/>
+            <w:r>
+              <w:rPr>
+                <w:rFonts w:ascii="Times New Roman" w:hAnsi="Times New Roman" w:cs="Times New Roman"/>
+                <w:sz w:val="22"/>
+                <w:szCs w:val="22"/>
+              </w:rPr>
+              <w:t>Pemesanan</w:t>
+            </w:r>
+            <w:proofErr w:type="spellEnd"/>
+          </w:p>
+        </w:tc>
+        <w:tc>
+          <w:tcPr>
+            <w:tcW w:w="2338" w:type="dxa"/>
+            <w:shd w:val="clear" w:color="auto" w:fill="AEAAAA" w:themeFill="background2" w:themeFillShade="BF"/>
+          </w:tcPr>
+          <w:p>
+            <w:pPr>
+              <w:jc w:val="both"/>
+              <w:rPr>
+                <w:rFonts w:ascii="Times New Roman" w:hAnsi="Times New Roman" w:cs="Times New Roman"/>
+                <w:sz w:val="22"/>
+                <w:szCs w:val="22"/>
+                <w:lang w:val="sv-SE"/>
+              </w:rPr>
+            </w:pPr>
+            <w:r>
+              <w:rPr>
+                <w:rFonts w:ascii="Times New Roman" w:hAnsi="Times New Roman" w:cs="Times New Roman"/>
+                <w:b/>
+                <w:bCs/>
+                <w:sz w:val="22"/>
+                <w:szCs w:val="22"/>
+                <w:lang w:val="sv-SE"/>
+              </w:rPr>
+              <w:t xml:space="preserve">ID: </w:t>
+            </w:r>
+            <w:r>
+              <w:rPr>
+                <w:rFonts w:ascii="Times New Roman" w:hAnsi="Times New Roman" w:cs="Times New Roman"/>
+                <w:sz w:val="22"/>
+                <w:szCs w:val="22"/>
+                <w:lang w:val="sv-SE"/>
+              </w:rPr>
+              <w:t>UC-</w:t>
+            </w:r>
+            <w:r>
+              <w:rPr>
+                <w:rFonts w:ascii="Times New Roman" w:hAnsi="Times New Roman" w:cs="Times New Roman"/>
+                <w:sz w:val="22"/>
+                <w:szCs w:val="22"/>
+                <w:lang w:val="sv-SE"/>
+              </w:rPr>
+              <w:t>Hist</w:t>
+            </w:r>
+            <w:r>
+              <w:rPr>
+                <w:rFonts w:ascii="Times New Roman" w:hAnsi="Times New Roman" w:cs="Times New Roman"/>
+                <w:sz w:val="22"/>
+                <w:szCs w:val="22"/>
+                <w:lang w:val="sv-SE"/>
+              </w:rPr>
+              <w:t>-40</w:t>
+            </w:r>
+            <w:r>
+              <w:rPr>
+                <w:rFonts w:ascii="Times New Roman" w:hAnsi="Times New Roman" w:cs="Times New Roman"/>
+                <w:sz w:val="22"/>
+                <w:szCs w:val="22"/>
+                <w:lang w:val="sv-SE"/>
+              </w:rPr>
+              <w:t>9</w:t>
+            </w:r>
+          </w:p>
+        </w:tc>
+        <w:tc>
+          <w:tcPr>
+            <w:tcW w:w="2338" w:type="dxa"/>
+            <w:shd w:val="clear" w:color="auto" w:fill="AEAAAA" w:themeFill="background2" w:themeFillShade="BF"/>
+          </w:tcPr>
+          <w:p>
+            <w:pPr>
+              <w:jc w:val="both"/>
+              <w:rPr>
+                <w:rFonts w:ascii="Times New Roman" w:hAnsi="Times New Roman" w:cs="Times New Roman"/>
+                <w:sz w:val="22"/>
+                <w:szCs w:val="22"/>
+                <w:lang w:val="sv-SE"/>
+              </w:rPr>
+            </w:pPr>
+            <w:r>
+              <w:rPr>
+                <w:rFonts w:ascii="Times New Roman" w:hAnsi="Times New Roman" w:cs="Times New Roman"/>
+                <w:b/>
+                <w:bCs/>
+                <w:sz w:val="22"/>
+                <w:szCs w:val="22"/>
+                <w:lang w:val="sv-SE"/>
+              </w:rPr>
+              <w:t xml:space="preserve">Priority: </w:t>
+            </w:r>
+            <w:r>
+              <w:rPr>
+                <w:rFonts w:ascii="Times New Roman" w:hAnsi="Times New Roman" w:cs="Times New Roman"/>
+                <w:sz w:val="22"/>
+                <w:szCs w:val="22"/>
+                <w:lang w:val="sv-SE"/>
+              </w:rPr>
+              <w:t>Medium</w:t>
+            </w:r>
+          </w:p>
+        </w:tc>
+      </w:tr>
+      <w:tr>
+        <w:tc>
+          <w:tcPr>
+            <w:tcW w:w="9350" w:type="dxa"/>
+            <w:gridSpan w:val="4"/>
+          </w:tcPr>
+          <w:p>
+            <w:pPr>
+              <w:jc w:val="both"/>
+              <w:rPr>
+                <w:rFonts w:ascii="Times New Roman" w:hAnsi="Times New Roman" w:cs="Times New Roman"/>
+                <w:sz w:val="22"/>
+                <w:szCs w:val="22"/>
+                <w:lang w:val="sv-SE"/>
+              </w:rPr>
+            </w:pPr>
+            <w:r>
+              <w:rPr>
+                <w:rFonts w:ascii="Times New Roman" w:hAnsi="Times New Roman" w:cs="Times New Roman"/>
+                <w:b/>
+                <w:bCs/>
+                <w:sz w:val="22"/>
+                <w:szCs w:val="22"/>
+                <w:lang w:val="sv-SE"/>
+              </w:rPr>
+              <w:t xml:space="preserve">Actor: </w:t>
+            </w:r>
+            <w:r>
+              <w:rPr>
+                <w:rFonts w:ascii="Times New Roman" w:hAnsi="Times New Roman" w:cs="Times New Roman"/>
+                <w:sz w:val="22"/>
+                <w:szCs w:val="22"/>
+                <w:lang w:val="sv-SE"/>
+              </w:rPr>
+              <w:t>Customer</w:t>
+            </w:r>
+          </w:p>
+        </w:tc>
+      </w:tr>
+      <w:tr>
+        <w:tc>
+          <w:tcPr>
+            <w:tcW w:w="9350" w:type="dxa"/>
+            <w:gridSpan w:val="4"/>
+          </w:tcPr>
+          <w:p>
+            <w:pPr>
+              <w:jc w:val="both"/>
+              <w:rPr>
+                <w:rFonts w:ascii="Times New Roman" w:hAnsi="Times New Roman" w:cs="Times New Roman"/>
+                <w:sz w:val="22"/>
+                <w:szCs w:val="22"/>
+                <w:lang w:val="sv-SE"/>
+              </w:rPr>
+            </w:pPr>
+            <w:r>
+              <w:rPr>
+                <w:rFonts w:ascii="Times New Roman" w:hAnsi="Times New Roman" w:cs="Times New Roman"/>
+                <w:b/>
+                <w:bCs/>
+                <w:sz w:val="22"/>
+                <w:szCs w:val="22"/>
+                <w:lang w:val="sv-SE"/>
+              </w:rPr>
+              <w:t>Description:</w:t>
+            </w:r>
+            <w:r>
+              <w:rPr>
+                <w:rFonts w:ascii="Times New Roman" w:hAnsi="Times New Roman" w:cs="Times New Roman"/>
+                <w:sz w:val="22"/>
+                <w:szCs w:val="22"/>
+                <w:lang w:val="sv-SE"/>
+              </w:rPr>
+              <w:t xml:space="preserve"> Use case ini menceritakan bagaimana alur Customer dapat History pemesanan, dan memberikan penilaian terkait pesanan yang sudah di lakukan</w:t>
+            </w:r>
+          </w:p>
+        </w:tc>
+      </w:tr>
+      <w:tr>
+        <w:tc>
+          <w:tcPr>
+            <w:tcW w:w="9350" w:type="dxa"/>
+            <w:gridSpan w:val="4"/>
+          </w:tcPr>
+          <w:p>
+            <w:pPr>
+              <w:jc w:val="both"/>
+              <w:rPr>
+                <w:rFonts w:ascii="Times New Roman" w:hAnsi="Times New Roman" w:cs="Times New Roman"/>
+                <w:sz w:val="22"/>
+                <w:szCs w:val="22"/>
+              </w:rPr>
+            </w:pPr>
+            <w:r>
+              <w:rPr>
+                <w:rFonts w:ascii="Times New Roman" w:hAnsi="Times New Roman" w:cs="Times New Roman"/>
+                <w:b/>
+                <w:bCs/>
+                <w:sz w:val="22"/>
+                <w:szCs w:val="22"/>
+              </w:rPr>
+              <w:t xml:space="preserve">Trigger: </w:t>
+            </w:r>
+            <w:r>
+              <w:rPr>
+                <w:rFonts w:ascii="Times New Roman" w:hAnsi="Times New Roman" w:cs="Times New Roman"/>
+                <w:sz w:val="22"/>
+                <w:szCs w:val="22"/>
+              </w:rPr>
+              <w:t xml:space="preserve">Customer </w:t>
+            </w:r>
+            <w:proofErr w:type="spellStart"/>
+            <w:r>
+              <w:rPr>
+                <w:rFonts w:ascii="Times New Roman" w:hAnsi="Times New Roman" w:cs="Times New Roman"/>
+                <w:sz w:val="22"/>
+                <w:szCs w:val="22"/>
+              </w:rPr>
+              <w:t>mengalami</w:t>
+            </w:r>
+            <w:proofErr w:type="spellEnd"/>
+            <w:r>
+              <w:rPr>
+                <w:rFonts w:ascii="Times New Roman" w:hAnsi="Times New Roman" w:cs="Times New Roman"/>
+                <w:sz w:val="22"/>
+                <w:szCs w:val="22"/>
+              </w:rPr>
+              <w:t xml:space="preserve"> </w:t>
+            </w:r>
+            <w:proofErr w:type="spellStart"/>
+            <w:r>
+              <w:rPr>
+                <w:rFonts w:ascii="Times New Roman" w:hAnsi="Times New Roman" w:cs="Times New Roman"/>
+                <w:sz w:val="22"/>
+                <w:szCs w:val="22"/>
+              </w:rPr>
+              <w:t>masalah</w:t>
+            </w:r>
+            <w:proofErr w:type="spellEnd"/>
+            <w:r>
+              <w:rPr>
+                <w:rFonts w:ascii="Times New Roman" w:hAnsi="Times New Roman" w:cs="Times New Roman"/>
+                <w:sz w:val="22"/>
+                <w:szCs w:val="22"/>
+              </w:rPr>
+              <w:t xml:space="preserve"> </w:t>
+            </w:r>
+            <w:proofErr w:type="spellStart"/>
+            <w:r>
+              <w:rPr>
+                <w:rFonts w:ascii="Times New Roman" w:hAnsi="Times New Roman" w:cs="Times New Roman"/>
+                <w:sz w:val="22"/>
+                <w:szCs w:val="22"/>
+              </w:rPr>
+              <w:t>jaringan</w:t>
+            </w:r>
+            <w:proofErr w:type="spellEnd"/>
+            <w:r>
+              <w:rPr>
+                <w:rFonts w:ascii="Times New Roman" w:hAnsi="Times New Roman" w:cs="Times New Roman"/>
+                <w:sz w:val="22"/>
+                <w:szCs w:val="22"/>
+              </w:rPr>
+              <w:t>/error page</w:t>
+            </w:r>
+          </w:p>
+        </w:tc>
+      </w:tr>
+      <w:tr>
+        <w:tc>
+          <w:tcPr>
+            <w:tcW w:w="9350" w:type="dxa"/>
+            <w:gridSpan w:val="4"/>
+          </w:tcPr>
+          <w:p>
+            <w:pPr>
+              <w:jc w:val="both"/>
+              <w:rPr>
+                <w:rFonts w:ascii="Times New Roman" w:hAnsi="Times New Roman" w:cs="Times New Roman"/>
+                <w:b/>
+                <w:bCs/>
+                <w:sz w:val="22"/>
+                <w:szCs w:val="22"/>
+                <w:lang w:val="sv-SE"/>
+              </w:rPr>
+            </w:pPr>
+            <w:r>
+              <w:rPr>
+                <w:rFonts w:ascii="Times New Roman" w:hAnsi="Times New Roman" w:cs="Times New Roman"/>
+                <w:b/>
+                <w:bCs/>
+                <w:sz w:val="22"/>
+                <w:szCs w:val="22"/>
+                <w:lang w:val="sv-SE"/>
+              </w:rPr>
+              <w:t xml:space="preserve">Type: [x] </w:t>
+            </w:r>
+            <w:r>
+              <w:rPr>
+                <w:rFonts w:ascii="Times New Roman" w:hAnsi="Times New Roman" w:cs="Times New Roman"/>
+                <w:sz w:val="22"/>
+                <w:szCs w:val="22"/>
+                <w:lang w:val="sv-SE"/>
+              </w:rPr>
+              <w:t>External</w:t>
+            </w:r>
+            <w:r>
+              <w:rPr>
+                <w:rFonts w:ascii="Times New Roman" w:hAnsi="Times New Roman" w:cs="Times New Roman"/>
+                <w:b/>
+                <w:bCs/>
+                <w:sz w:val="22"/>
+                <w:szCs w:val="22"/>
+                <w:lang w:val="sv-SE"/>
+              </w:rPr>
+              <w:t xml:space="preserve"> [ ] </w:t>
+            </w:r>
+            <w:r>
+              <w:rPr>
+                <w:rFonts w:ascii="Times New Roman" w:hAnsi="Times New Roman" w:cs="Times New Roman"/>
+                <w:sz w:val="22"/>
+                <w:szCs w:val="22"/>
+                <w:lang w:val="sv-SE"/>
+              </w:rPr>
+              <w:t>Temporal</w:t>
+            </w:r>
+          </w:p>
+        </w:tc>
+      </w:tr>
+      <w:tr>
+        <w:tc>
+          <w:tcPr>
+            <w:tcW w:w="9350" w:type="dxa"/>
+            <w:gridSpan w:val="4"/>
+          </w:tcPr>
+          <w:p>
+            <w:pPr>
+              <w:jc w:val="both"/>
+              <w:rPr>
+                <w:rFonts w:ascii="Times New Roman" w:hAnsi="Times New Roman" w:cs="Times New Roman"/>
+                <w:b/>
+                <w:bCs/>
+                <w:sz w:val="22"/>
+                <w:szCs w:val="22"/>
+                <w:lang w:val="sv-SE"/>
+              </w:rPr>
+            </w:pPr>
+            <w:r>
+              <w:rPr>
+                <w:rFonts w:ascii="Times New Roman" w:hAnsi="Times New Roman" w:cs="Times New Roman"/>
+                <w:b/>
+                <w:bCs/>
+                <w:sz w:val="22"/>
+                <w:szCs w:val="22"/>
+                <w:lang w:val="sv-SE"/>
+              </w:rPr>
+              <w:t>Preconditions:</w:t>
+            </w:r>
+          </w:p>
+          <w:p>
+            <w:pPr>
+              <w:pStyle w:val="ListParagraph"/>
+              <w:numPr>
+                <w:ilvl w:val="0"/>
+                <w:numId w:val="41"/>
+              </w:numPr>
+              <w:spacing w:after="160" w:line="278" w:lineRule="auto"/>
+              <w:jc w:val="both"/>
+              <w:rPr>
+                <w:rFonts w:ascii="Times New Roman" w:hAnsi="Times New Roman" w:cs="Times New Roman"/>
+                <w:sz w:val="22"/>
+                <w:szCs w:val="22"/>
+                <w:lang w:val="sv-SE"/>
+              </w:rPr>
+            </w:pPr>
+            <w:r>
+              <w:rPr>
+                <w:rFonts w:ascii="Times New Roman" w:hAnsi="Times New Roman" w:cs="Times New Roman"/>
+                <w:sz w:val="22"/>
+                <w:szCs w:val="22"/>
+                <w:lang w:val="sv-SE"/>
+              </w:rPr>
+              <w:t>Akun Customer telah terdaftar dalam sistem.</w:t>
+            </w:r>
+          </w:p>
+          <w:p>
+            <w:pPr>
+              <w:pStyle w:val="ListParagraph"/>
+              <w:numPr>
+                <w:ilvl w:val="0"/>
+                <w:numId w:val="41"/>
+              </w:numPr>
+              <w:jc w:val="both"/>
+              <w:rPr>
+                <w:rFonts w:ascii="Times New Roman" w:hAnsi="Times New Roman" w:cs="Times New Roman"/>
+                <w:sz w:val="22"/>
+                <w:szCs w:val="22"/>
+                <w:lang w:val="sv-SE"/>
+              </w:rPr>
+            </w:pPr>
+            <w:r>
+              <w:rPr>
+                <w:rFonts w:ascii="Times New Roman" w:hAnsi="Times New Roman" w:cs="Times New Roman"/>
+                <w:sz w:val="22"/>
+                <w:szCs w:val="22"/>
+                <w:lang w:val="sv-SE"/>
+              </w:rPr>
+              <w:t>Sistem memiliki daftar penginapan yang sudah terdaftar kedalam database</w:t>
+            </w:r>
+          </w:p>
+        </w:tc>
+      </w:tr>
+      <w:tr>
+        <w:tc>
+          <w:tcPr>
+            <w:tcW w:w="7012" w:type="dxa"/>
+            <w:gridSpan w:val="3"/>
+          </w:tcPr>
+          <w:p>
+            <w:pPr>
+              <w:jc w:val="both"/>
+              <w:rPr>
+                <w:rFonts w:ascii="Times New Roman" w:hAnsi="Times New Roman" w:cs="Times New Roman"/>
+                <w:b/>
+                <w:bCs/>
+                <w:sz w:val="22"/>
+                <w:szCs w:val="22"/>
+                <w:lang w:val="sv-SE"/>
+              </w:rPr>
+            </w:pPr>
+            <w:r>
+              <w:rPr>
+                <w:rFonts w:ascii="Times New Roman" w:hAnsi="Times New Roman" w:cs="Times New Roman"/>
+                <w:b/>
+                <w:bCs/>
+                <w:sz w:val="22"/>
+                <w:szCs w:val="22"/>
+                <w:lang w:val="sv-SE"/>
+              </w:rPr>
+              <w:t>Normal Course:</w:t>
+            </w:r>
+          </w:p>
+          <w:p>
+            <w:pPr>
+              <w:pStyle w:val="NormalWeb"/>
+              <w:numPr>
+                <w:ilvl w:val="0"/>
+                <w:numId w:val="42"/>
+              </w:numPr>
+              <w:spacing w:before="0" w:beforeAutospacing="0" w:afterAutospacing="0"/>
+              <w:rPr>
+                <w:sz w:val="22"/>
+                <w:szCs w:val="22"/>
+                <w:lang w:val="sv-SE"/>
+              </w:rPr>
+            </w:pPr>
+            <w:r>
+              <w:rPr>
+                <w:sz w:val="22"/>
+                <w:szCs w:val="22"/>
+                <w:lang w:val="sv-SE"/>
+              </w:rPr>
+              <w:t>Customer membuka aplikasi atau website sistem dan masuk menggunakan akun yang sudah terdaftar.</w:t>
+            </w:r>
+          </w:p>
+          <w:p>
+            <w:pPr>
+              <w:pStyle w:val="NormalWeb"/>
+              <w:numPr>
+                <w:ilvl w:val="0"/>
+                <w:numId w:val="42"/>
+              </w:numPr>
+              <w:rPr>
+                <w:sz w:val="22"/>
+                <w:szCs w:val="22"/>
+                <w:lang w:val="sv-SE"/>
+              </w:rPr>
+            </w:pPr>
+            <w:r>
+              <w:rPr>
+                <w:sz w:val="22"/>
+                <w:szCs w:val="22"/>
+                <w:lang w:val="sv-SE"/>
+              </w:rPr>
+              <w:t>Sistem menampilkan dashboard utama setelah proses login berhasil.</w:t>
+            </w:r>
+          </w:p>
+          <w:p>
+            <w:pPr>
+              <w:pStyle w:val="NormalWeb"/>
+              <w:numPr>
+                <w:ilvl w:val="0"/>
+                <w:numId w:val="42"/>
+              </w:numPr>
+              <w:rPr>
+                <w:sz w:val="22"/>
+                <w:szCs w:val="22"/>
+                <w:lang w:val="sv-SE"/>
+              </w:rPr>
+            </w:pPr>
+            <w:r>
+              <w:rPr>
+                <w:sz w:val="22"/>
+                <w:szCs w:val="22"/>
+                <w:lang w:val="sv-SE"/>
+              </w:rPr>
+              <w:t>Customer memilih menu "Penginapan" di dashboard atau navigasi utama.</w:t>
+            </w:r>
+          </w:p>
+          <w:p>
+            <w:pPr>
+              <w:pStyle w:val="NormalWeb"/>
+              <w:numPr>
+                <w:ilvl w:val="0"/>
+                <w:numId w:val="42"/>
+              </w:numPr>
+              <w:rPr>
+                <w:sz w:val="22"/>
+                <w:szCs w:val="22"/>
+              </w:rPr>
+            </w:pPr>
+            <w:r>
+              <w:rPr>
+                <w:sz w:val="22"/>
+                <w:szCs w:val="22"/>
+              </w:rPr>
+              <w:t xml:space="preserve">Customer </w:t>
+            </w:r>
+            <w:proofErr w:type="spellStart"/>
+            <w:r>
+              <w:rPr>
+                <w:sz w:val="22"/>
+                <w:szCs w:val="22"/>
+              </w:rPr>
+              <w:t>memilih</w:t>
+            </w:r>
+            <w:proofErr w:type="spellEnd"/>
+            <w:r>
+              <w:rPr>
+                <w:sz w:val="22"/>
+                <w:szCs w:val="22"/>
+              </w:rPr>
+              <w:t xml:space="preserve"> History </w:t>
+            </w:r>
+            <w:proofErr w:type="spellStart"/>
+            <w:r>
+              <w:rPr>
+                <w:sz w:val="22"/>
+                <w:szCs w:val="22"/>
+              </w:rPr>
+              <w:t>Pemesanan</w:t>
+            </w:r>
+            <w:proofErr w:type="spellEnd"/>
+          </w:p>
+          <w:p>
+            <w:pPr>
+              <w:pStyle w:val="NormalWeb"/>
+              <w:numPr>
+                <w:ilvl w:val="0"/>
+                <w:numId w:val="42"/>
+              </w:numPr>
+              <w:rPr>
+                <w:sz w:val="22"/>
+                <w:szCs w:val="22"/>
+                <w:lang w:val="sv-SE"/>
+              </w:rPr>
+            </w:pPr>
+            <w:r>
+              <w:rPr>
+                <w:sz w:val="22"/>
+                <w:szCs w:val="22"/>
+                <w:lang w:val="sv-SE"/>
+              </w:rPr>
+              <w:t xml:space="preserve">Customer melakukan </w:t>
+            </w:r>
+            <w:r>
+              <w:rPr>
+                <w:sz w:val="22"/>
+                <w:szCs w:val="22"/>
+                <w:lang w:val="sv-SE"/>
+              </w:rPr>
+              <w:t>pemberitan ulasan dan juga rating</w:t>
+            </w:r>
+          </w:p>
+          <w:p>
+            <w:pPr>
+              <w:pStyle w:val="NormalWeb"/>
+              <w:numPr>
+                <w:ilvl w:val="0"/>
+                <w:numId w:val="42"/>
+              </w:numPr>
+              <w:spacing w:after="0" w:afterAutospacing="0"/>
+              <w:rPr>
+                <w:sz w:val="22"/>
+                <w:szCs w:val="22"/>
+                <w:lang w:val="sv-SE"/>
+              </w:rPr>
+            </w:pPr>
+            <w:r>
+              <w:rPr>
+                <w:sz w:val="22"/>
+                <w:szCs w:val="22"/>
+                <w:lang w:val="sv-SE"/>
+              </w:rPr>
+              <w:t>Customer melakukan beberapa aktivitas seperti:</w:t>
+            </w:r>
+          </w:p>
+          <w:p>
+            <w:pPr>
+              <w:pStyle w:val="NormalWeb"/>
+              <w:numPr>
+                <w:ilvl w:val="0"/>
+                <w:numId w:val="4"/>
+              </w:numPr>
+              <w:spacing w:before="0" w:beforeAutospacing="0" w:after="0" w:afterAutospacing="0"/>
+              <w:ind w:left="972" w:hanging="180"/>
+              <w:rPr>
+                <w:sz w:val="22"/>
+                <w:szCs w:val="22"/>
+                <w:lang w:val="sv-SE"/>
+              </w:rPr>
+            </w:pPr>
+            <w:r>
+              <w:rPr>
+                <w:sz w:val="22"/>
+                <w:szCs w:val="22"/>
+                <w:lang w:val="sv-SE"/>
+              </w:rPr>
+              <w:t>Memberi ulasan dan rating setelah melakukan pemesanan</w:t>
+            </w:r>
+          </w:p>
+          <w:p>
+            <w:pPr>
+              <w:pStyle w:val="NormalWeb"/>
+              <w:numPr>
+                <w:ilvl w:val="0"/>
+                <w:numId w:val="4"/>
+              </w:numPr>
+              <w:spacing w:before="0" w:beforeAutospacing="0" w:after="0" w:afterAutospacing="0"/>
+              <w:ind w:left="972" w:hanging="180"/>
+              <w:rPr>
+                <w:sz w:val="22"/>
+                <w:szCs w:val="22"/>
+                <w:lang w:val="sv-SE"/>
+              </w:rPr>
+            </w:pPr>
+            <w:r>
+              <w:rPr>
+                <w:sz w:val="22"/>
+                <w:szCs w:val="22"/>
+                <w:lang w:val="sv-SE"/>
+              </w:rPr>
+              <w:t>Menghapus ulasan/rating</w:t>
+            </w:r>
+          </w:p>
+          <w:p>
+            <w:pPr>
+              <w:pStyle w:val="NormalWeb"/>
+              <w:numPr>
+                <w:ilvl w:val="0"/>
+                <w:numId w:val="4"/>
+              </w:numPr>
+              <w:spacing w:before="0" w:beforeAutospacing="0" w:after="0" w:afterAutospacing="0"/>
+              <w:ind w:left="972" w:hanging="180"/>
+              <w:rPr>
+                <w:sz w:val="22"/>
+                <w:szCs w:val="22"/>
+                <w:lang w:val="sv-SE"/>
+              </w:rPr>
+            </w:pPr>
+            <w:r>
+              <w:rPr>
+                <w:sz w:val="22"/>
+                <w:szCs w:val="22"/>
+                <w:lang w:val="sv-SE"/>
+              </w:rPr>
+              <w:t>Mengubah ulasan atau rating</w:t>
+            </w:r>
+          </w:p>
+          <w:p>
+            <w:pPr>
+              <w:pStyle w:val="NormalWeb"/>
+              <w:numPr>
+                <w:ilvl w:val="0"/>
+                <w:numId w:val="42"/>
+              </w:numPr>
+              <w:spacing w:before="0" w:beforeAutospacing="0" w:after="0" w:afterAutospacing="0"/>
+              <w:rPr>
+                <w:sz w:val="22"/>
+                <w:szCs w:val="22"/>
+                <w:lang w:val="sv-SE"/>
+              </w:rPr>
+            </w:pPr>
+            <w:r>
+              <w:rPr>
+                <w:sz w:val="22"/>
+                <w:szCs w:val="22"/>
+                <w:lang w:val="sv-SE"/>
+              </w:rPr>
+              <w:t>Customer selesai memberi penilaian</w:t>
+            </w:r>
+          </w:p>
+        </w:tc>
+        <w:tc>
+          <w:tcPr>
+            <w:tcW w:w="2338" w:type="dxa"/>
+          </w:tcPr>
+          <w:p>
+            <w:pPr>
+              <w:jc w:val="both"/>
+              <w:rPr>
+                <w:rFonts w:ascii="Times New Roman" w:hAnsi="Times New Roman" w:cs="Times New Roman"/>
+                <w:b/>
+                <w:bCs/>
+                <w:sz w:val="22"/>
+                <w:szCs w:val="22"/>
+                <w:lang w:val="sv-SE"/>
+              </w:rPr>
+            </w:pPr>
+            <w:r>
+              <w:rPr>
+                <w:rFonts w:ascii="Times New Roman" w:hAnsi="Times New Roman" w:cs="Times New Roman"/>
+                <w:b/>
+                <w:bCs/>
+                <w:sz w:val="22"/>
+                <w:szCs w:val="22"/>
+                <w:lang w:val="sv-SE"/>
+              </w:rPr>
+              <w:t>Information Steps:</w:t>
+            </w:r>
+          </w:p>
+          <w:p>
+            <w:pPr>
+              <w:pStyle w:val="ListParagraph"/>
+              <w:numPr>
+                <w:ilvl w:val="0"/>
+                <w:numId w:val="44"/>
+              </w:numPr>
+              <w:ind w:left="342" w:hanging="270"/>
+              <w:jc w:val="both"/>
+              <w:rPr>
+                <w:rFonts w:ascii="Times New Roman" w:hAnsi="Times New Roman" w:cs="Times New Roman"/>
+                <w:sz w:val="22"/>
+                <w:szCs w:val="22"/>
+                <w:lang w:val="sv-SE"/>
+              </w:rPr>
+            </w:pPr>
+            <w:r>
+              <w:rPr>
+                <w:rFonts w:ascii="Times New Roman" w:hAnsi="Times New Roman" w:cs="Times New Roman"/>
+                <w:sz w:val="22"/>
+                <w:szCs w:val="22"/>
+                <w:lang w:val="sv-SE"/>
+              </w:rPr>
+              <w:t>Login page</w:t>
+            </w:r>
+          </w:p>
+          <w:p>
+            <w:pPr>
+              <w:pStyle w:val="ListParagraph"/>
+              <w:numPr>
+                <w:ilvl w:val="0"/>
+                <w:numId w:val="44"/>
+              </w:numPr>
+              <w:ind w:left="342" w:hanging="270"/>
+              <w:jc w:val="both"/>
+              <w:rPr>
+                <w:rFonts w:ascii="Times New Roman" w:hAnsi="Times New Roman" w:cs="Times New Roman"/>
+                <w:sz w:val="22"/>
+                <w:szCs w:val="22"/>
+                <w:lang w:val="sv-SE"/>
+              </w:rPr>
+            </w:pPr>
+            <w:r>
+              <w:rPr>
+                <w:rFonts w:ascii="Times New Roman" w:hAnsi="Times New Roman" w:cs="Times New Roman"/>
+                <w:sz w:val="22"/>
+                <w:szCs w:val="22"/>
+                <w:lang w:val="sv-SE"/>
+              </w:rPr>
+              <w:t>Data pass dan email</w:t>
+            </w:r>
+          </w:p>
+          <w:p>
+            <w:pPr>
+              <w:pStyle w:val="ListParagraph"/>
+              <w:numPr>
+                <w:ilvl w:val="0"/>
+                <w:numId w:val="44"/>
+              </w:numPr>
+              <w:ind w:left="342" w:hanging="270"/>
+              <w:jc w:val="both"/>
+              <w:rPr>
+                <w:rFonts w:ascii="Times New Roman" w:hAnsi="Times New Roman" w:cs="Times New Roman"/>
+                <w:sz w:val="22"/>
+                <w:szCs w:val="22"/>
+                <w:lang w:val="sv-SE"/>
+              </w:rPr>
+            </w:pPr>
+            <w:r>
+              <w:rPr>
+                <w:rFonts w:ascii="Times New Roman" w:hAnsi="Times New Roman" w:cs="Times New Roman"/>
+                <w:sz w:val="22"/>
+                <w:szCs w:val="22"/>
+                <w:lang w:val="sv-SE"/>
+              </w:rPr>
+              <w:t>Verifikasi data</w:t>
+            </w:r>
+          </w:p>
+          <w:p>
+            <w:pPr>
+              <w:pStyle w:val="ListParagraph"/>
+              <w:numPr>
+                <w:ilvl w:val="0"/>
+                <w:numId w:val="44"/>
+              </w:numPr>
+              <w:ind w:left="342" w:hanging="270"/>
+              <w:jc w:val="both"/>
+              <w:rPr>
+                <w:rFonts w:ascii="Times New Roman" w:hAnsi="Times New Roman" w:cs="Times New Roman"/>
+                <w:sz w:val="22"/>
+                <w:szCs w:val="22"/>
+                <w:lang w:val="sv-SE"/>
+              </w:rPr>
+            </w:pPr>
+            <w:r>
+              <w:rPr>
+                <w:rFonts w:ascii="Times New Roman" w:hAnsi="Times New Roman" w:cs="Times New Roman"/>
+                <w:sz w:val="22"/>
+                <w:szCs w:val="22"/>
+                <w:lang w:val="sv-SE"/>
+              </w:rPr>
+              <w:t>Benar/tidak</w:t>
+            </w:r>
+          </w:p>
+          <w:p>
+            <w:pPr>
+              <w:pStyle w:val="ListParagraph"/>
+              <w:numPr>
+                <w:ilvl w:val="0"/>
+                <w:numId w:val="44"/>
+              </w:numPr>
+              <w:ind w:left="342" w:hanging="270"/>
+              <w:jc w:val="both"/>
+              <w:rPr>
+                <w:rFonts w:ascii="Times New Roman" w:hAnsi="Times New Roman" w:cs="Times New Roman"/>
+                <w:sz w:val="22"/>
+                <w:szCs w:val="22"/>
+                <w:lang w:val="sv-SE"/>
+              </w:rPr>
+            </w:pPr>
+            <w:r>
+              <w:rPr>
+                <w:rFonts w:ascii="Times New Roman" w:hAnsi="Times New Roman" w:cs="Times New Roman"/>
+                <w:sz w:val="22"/>
+                <w:szCs w:val="22"/>
+                <w:lang w:val="sv-SE"/>
+              </w:rPr>
+              <w:t>Terverifikasi</w:t>
+            </w:r>
+          </w:p>
+          <w:p>
+            <w:pPr>
+              <w:pStyle w:val="ListParagraph"/>
+              <w:numPr>
+                <w:ilvl w:val="0"/>
+                <w:numId w:val="44"/>
+              </w:numPr>
+              <w:ind w:left="342" w:hanging="270"/>
+              <w:jc w:val="both"/>
+              <w:rPr>
+                <w:rFonts w:ascii="Times New Roman" w:hAnsi="Times New Roman" w:cs="Times New Roman"/>
+                <w:sz w:val="22"/>
+                <w:szCs w:val="22"/>
+                <w:lang w:val="sv-SE"/>
+              </w:rPr>
+            </w:pPr>
+            <w:r>
+              <w:rPr>
+                <w:rFonts w:ascii="Times New Roman" w:hAnsi="Times New Roman" w:cs="Times New Roman"/>
+                <w:sz w:val="22"/>
+                <w:szCs w:val="22"/>
+                <w:lang w:val="sv-SE"/>
+              </w:rPr>
+              <w:t>Tindak lanjut</w:t>
+            </w:r>
+          </w:p>
+        </w:tc>
+      </w:tr>
+      <w:tr>
+        <w:tc>
+          <w:tcPr>
+            <w:tcW w:w="9350" w:type="dxa"/>
+            <w:gridSpan w:val="4"/>
+          </w:tcPr>
+          <w:p>
+            <w:pPr>
+              <w:jc w:val="both"/>
+              <w:rPr>
+                <w:rFonts w:ascii="Times New Roman" w:hAnsi="Times New Roman" w:cs="Times New Roman"/>
+                <w:b/>
+                <w:bCs/>
+                <w:sz w:val="22"/>
+                <w:szCs w:val="22"/>
+                <w:lang w:val="sv-SE"/>
+              </w:rPr>
+            </w:pPr>
+            <w:r>
+              <w:rPr>
+                <w:rFonts w:ascii="Times New Roman" w:hAnsi="Times New Roman" w:cs="Times New Roman"/>
+                <w:b/>
+                <w:bCs/>
+                <w:sz w:val="22"/>
+                <w:szCs w:val="22"/>
+                <w:lang w:val="sv-SE"/>
+              </w:rPr>
+              <w:t>Postconditions:</w:t>
+            </w:r>
+          </w:p>
+          <w:p>
+            <w:pPr>
+              <w:pStyle w:val="ListParagraph"/>
+              <w:numPr>
+                <w:ilvl w:val="0"/>
+                <w:numId w:val="43"/>
+              </w:numPr>
+              <w:spacing w:after="160" w:line="278" w:lineRule="auto"/>
+              <w:jc w:val="both"/>
+              <w:rPr>
+                <w:rFonts w:ascii="Times New Roman" w:hAnsi="Times New Roman" w:cs="Times New Roman"/>
+                <w:sz w:val="22"/>
+                <w:szCs w:val="22"/>
+              </w:rPr>
+            </w:pPr>
+            <w:r>
+              <w:rPr>
+                <w:rFonts w:ascii="Times New Roman" w:hAnsi="Times New Roman" w:cs="Times New Roman"/>
+                <w:sz w:val="22"/>
+                <w:szCs w:val="22"/>
+              </w:rPr>
+              <w:t xml:space="preserve">Customer </w:t>
+            </w:r>
+            <w:proofErr w:type="spellStart"/>
+            <w:r>
+              <w:rPr>
+                <w:rFonts w:ascii="Times New Roman" w:hAnsi="Times New Roman" w:cs="Times New Roman"/>
+                <w:sz w:val="22"/>
+                <w:szCs w:val="22"/>
+              </w:rPr>
+              <w:t>berhasil</w:t>
+            </w:r>
+            <w:proofErr w:type="spellEnd"/>
+            <w:r>
+              <w:rPr>
+                <w:rFonts w:ascii="Times New Roman" w:hAnsi="Times New Roman" w:cs="Times New Roman"/>
+                <w:sz w:val="22"/>
+                <w:szCs w:val="22"/>
+              </w:rPr>
+              <w:t xml:space="preserve"> </w:t>
+            </w:r>
+            <w:proofErr w:type="spellStart"/>
+            <w:r>
+              <w:rPr>
+                <w:rFonts w:ascii="Times New Roman" w:hAnsi="Times New Roman" w:cs="Times New Roman"/>
+                <w:sz w:val="22"/>
+                <w:szCs w:val="22"/>
+              </w:rPr>
+              <w:t>menambahkan</w:t>
+            </w:r>
+            <w:proofErr w:type="spellEnd"/>
+            <w:r>
+              <w:rPr>
+                <w:rFonts w:ascii="Times New Roman" w:hAnsi="Times New Roman" w:cs="Times New Roman"/>
+                <w:sz w:val="22"/>
+                <w:szCs w:val="22"/>
+              </w:rPr>
+              <w:t xml:space="preserve"> </w:t>
+            </w:r>
+            <w:proofErr w:type="spellStart"/>
+            <w:r>
+              <w:rPr>
+                <w:rFonts w:ascii="Times New Roman" w:hAnsi="Times New Roman" w:cs="Times New Roman"/>
+                <w:sz w:val="22"/>
+                <w:szCs w:val="22"/>
+              </w:rPr>
+              <w:t>penginapan</w:t>
+            </w:r>
+            <w:proofErr w:type="spellEnd"/>
+            <w:r>
+              <w:rPr>
+                <w:rFonts w:ascii="Times New Roman" w:hAnsi="Times New Roman" w:cs="Times New Roman"/>
+                <w:sz w:val="22"/>
+                <w:szCs w:val="22"/>
+              </w:rPr>
+              <w:t xml:space="preserve"> yang </w:t>
+            </w:r>
+            <w:proofErr w:type="spellStart"/>
+            <w:r>
+              <w:rPr>
+                <w:rFonts w:ascii="Times New Roman" w:hAnsi="Times New Roman" w:cs="Times New Roman"/>
+                <w:sz w:val="22"/>
+                <w:szCs w:val="22"/>
+              </w:rPr>
+              <w:t>ada</w:t>
+            </w:r>
+            <w:proofErr w:type="spellEnd"/>
+            <w:r>
+              <w:rPr>
+                <w:rFonts w:ascii="Times New Roman" w:hAnsi="Times New Roman" w:cs="Times New Roman"/>
+                <w:sz w:val="22"/>
+                <w:szCs w:val="22"/>
+              </w:rPr>
+              <w:t>.</w:t>
+            </w:r>
+          </w:p>
+          <w:p>
+            <w:pPr>
+              <w:pStyle w:val="ListParagraph"/>
+              <w:numPr>
+                <w:ilvl w:val="0"/>
+                <w:numId w:val="43"/>
+              </w:numPr>
+              <w:spacing w:after="160" w:line="278" w:lineRule="auto"/>
+              <w:jc w:val="both"/>
+              <w:rPr>
+                <w:rFonts w:ascii="Times New Roman" w:hAnsi="Times New Roman" w:cs="Times New Roman"/>
+                <w:sz w:val="22"/>
+                <w:szCs w:val="22"/>
+                <w:lang w:val="sv-SE"/>
+              </w:rPr>
+            </w:pPr>
+            <w:r>
+              <w:rPr>
+                <w:rFonts w:ascii="Times New Roman" w:hAnsi="Times New Roman" w:cs="Times New Roman"/>
+                <w:sz w:val="22"/>
+                <w:szCs w:val="22"/>
+                <w:lang w:val="sv-SE"/>
+              </w:rPr>
+              <w:t>Tidak ada kesalahan dalam data yang ditampilkan.</w:t>
+            </w:r>
+          </w:p>
+        </w:tc>
+      </w:tr>
+      <w:tr>
+        <w:tc>
+          <w:tcPr>
+            <w:tcW w:w="9350" w:type="dxa"/>
+            <w:gridSpan w:val="4"/>
+          </w:tcPr>
+          <w:p>
+            <w:pPr>
+              <w:jc w:val="both"/>
+              <w:rPr>
+                <w:rFonts w:ascii="Times New Roman" w:hAnsi="Times New Roman" w:cs="Times New Roman"/>
+                <w:b/>
+                <w:bCs/>
+                <w:sz w:val="22"/>
+                <w:szCs w:val="22"/>
+                <w:lang w:val="sv-SE"/>
+              </w:rPr>
+            </w:pPr>
+            <w:r>
+              <w:rPr>
+                <w:rFonts w:ascii="Times New Roman" w:hAnsi="Times New Roman" w:cs="Times New Roman"/>
+                <w:b/>
+                <w:bCs/>
+                <w:sz w:val="22"/>
+                <w:szCs w:val="22"/>
+                <w:lang w:val="sv-SE"/>
+              </w:rPr>
+              <w:t>Exceptions:</w:t>
+            </w:r>
+          </w:p>
+          <w:p>
+            <w:pPr>
+              <w:pStyle w:val="NormalWeb"/>
+              <w:spacing w:before="0" w:beforeAutospacing="0" w:afterAutospacing="0"/>
+              <w:rPr>
+                <w:sz w:val="22"/>
+                <w:szCs w:val="22"/>
+                <w:lang w:val="sv-SE"/>
+              </w:rPr>
+            </w:pPr>
+            <w:r>
+              <w:rPr>
+                <w:rStyle w:val="Strong"/>
+                <w:rFonts w:eastAsiaTheme="majorEastAsia"/>
+                <w:sz w:val="22"/>
+                <w:szCs w:val="22"/>
+              </w:rPr>
+              <w:t>E1. Step 2</w:t>
+            </w:r>
+            <w:r>
+              <w:rPr>
+                <w:sz w:val="22"/>
+                <w:szCs w:val="22"/>
+              </w:rPr>
+              <w:t>:</w:t>
+            </w:r>
+            <w:r>
+              <w:rPr>
+                <w:sz w:val="22"/>
+                <w:szCs w:val="22"/>
+                <w:lang w:val="sv-SE"/>
+              </w:rPr>
+              <w:t xml:space="preserve"> Customer gagal login karena kesalahan kredensial atau server tidak merespon.</w:t>
+            </w:r>
+          </w:p>
+          <w:p>
+            <w:pPr>
+              <w:pStyle w:val="NormalWeb"/>
+              <w:numPr>
+                <w:ilvl w:val="0"/>
+                <w:numId w:val="24"/>
+              </w:numPr>
+              <w:spacing w:before="0" w:beforeAutospacing="0" w:afterAutospacing="0"/>
+              <w:ind w:left="702"/>
+              <w:rPr>
+                <w:sz w:val="22"/>
+                <w:szCs w:val="22"/>
+              </w:rPr>
+            </w:pPr>
+            <w:r>
+              <w:rPr>
+                <w:rStyle w:val="Strong"/>
+                <w:rFonts w:eastAsiaTheme="majorEastAsia"/>
+                <w:sz w:val="22"/>
+                <w:szCs w:val="22"/>
+              </w:rPr>
+              <w:t>Next Step</w:t>
+            </w:r>
+            <w:r>
+              <w:rPr>
+                <w:sz w:val="22"/>
+                <w:szCs w:val="22"/>
+              </w:rPr>
+              <w:t xml:space="preserve">: Customer </w:t>
+            </w:r>
+            <w:proofErr w:type="spellStart"/>
+            <w:r>
+              <w:rPr>
+                <w:sz w:val="22"/>
+                <w:szCs w:val="22"/>
+              </w:rPr>
+              <w:t>memperbaiki</w:t>
+            </w:r>
+            <w:proofErr w:type="spellEnd"/>
+            <w:r>
+              <w:rPr>
+                <w:sz w:val="22"/>
+                <w:szCs w:val="22"/>
+              </w:rPr>
+              <w:t xml:space="preserve"> </w:t>
+            </w:r>
+            <w:proofErr w:type="spellStart"/>
+            <w:r>
+              <w:rPr>
+                <w:sz w:val="22"/>
+                <w:szCs w:val="22"/>
+              </w:rPr>
+              <w:t>kredensial</w:t>
+            </w:r>
+            <w:proofErr w:type="spellEnd"/>
+            <w:r>
+              <w:rPr>
+                <w:sz w:val="22"/>
+                <w:szCs w:val="22"/>
+              </w:rPr>
+              <w:t xml:space="preserve"> </w:t>
+            </w:r>
+            <w:proofErr w:type="spellStart"/>
+            <w:r>
+              <w:rPr>
+                <w:sz w:val="22"/>
+                <w:szCs w:val="22"/>
+              </w:rPr>
+              <w:t>atau</w:t>
+            </w:r>
+            <w:proofErr w:type="spellEnd"/>
+            <w:r>
+              <w:rPr>
+                <w:sz w:val="22"/>
+                <w:szCs w:val="22"/>
+              </w:rPr>
+              <w:t xml:space="preserve"> </w:t>
+            </w:r>
+            <w:proofErr w:type="spellStart"/>
+            <w:r>
+              <w:rPr>
+                <w:sz w:val="22"/>
+                <w:szCs w:val="22"/>
+              </w:rPr>
+              <w:t>mencoba</w:t>
+            </w:r>
+            <w:proofErr w:type="spellEnd"/>
+            <w:r>
+              <w:rPr>
+                <w:sz w:val="22"/>
+                <w:szCs w:val="22"/>
+              </w:rPr>
+              <w:t xml:space="preserve"> </w:t>
+            </w:r>
+            <w:proofErr w:type="spellStart"/>
+            <w:r>
+              <w:rPr>
+                <w:sz w:val="22"/>
+                <w:szCs w:val="22"/>
+              </w:rPr>
+              <w:t>lagi</w:t>
+            </w:r>
+            <w:proofErr w:type="spellEnd"/>
+            <w:r>
+              <w:rPr>
+                <w:sz w:val="22"/>
+                <w:szCs w:val="22"/>
+              </w:rPr>
+              <w:t xml:space="preserve"> </w:t>
+            </w:r>
+            <w:proofErr w:type="spellStart"/>
+            <w:r>
+              <w:rPr>
+                <w:sz w:val="22"/>
+                <w:szCs w:val="22"/>
+              </w:rPr>
+              <w:t>nanti</w:t>
+            </w:r>
+            <w:proofErr w:type="spellEnd"/>
+            <w:r>
+              <w:rPr>
+                <w:sz w:val="22"/>
+                <w:szCs w:val="22"/>
+              </w:rPr>
+              <w:t>.</w:t>
+            </w:r>
+          </w:p>
+          <w:p>
+            <w:pPr>
+              <w:pStyle w:val="NormalWeb"/>
+              <w:spacing w:before="0" w:beforeAutospacing="0" w:afterAutospacing="0"/>
+              <w:rPr>
+                <w:sz w:val="22"/>
+                <w:szCs w:val="22"/>
+                <w:lang w:val="sv-SE"/>
+              </w:rPr>
+            </w:pPr>
+            <w:r>
+              <w:rPr>
+                <w:rStyle w:val="Strong"/>
+                <w:rFonts w:eastAsiaTheme="majorEastAsia"/>
+                <w:sz w:val="22"/>
+                <w:szCs w:val="22"/>
+                <w:lang w:val="sv-SE"/>
+              </w:rPr>
+              <w:t>E2. Step 4</w:t>
+            </w:r>
+            <w:r>
+              <w:rPr>
+                <w:sz w:val="22"/>
+                <w:szCs w:val="22"/>
+                <w:lang w:val="sv-SE"/>
+              </w:rPr>
+              <w:t xml:space="preserve">: Sistem tidak memiliki data </w:t>
+            </w:r>
+            <w:r>
+              <w:rPr>
+                <w:sz w:val="22"/>
+                <w:szCs w:val="22"/>
+                <w:lang w:val="sv-SE"/>
+              </w:rPr>
+              <w:t>histori satupun</w:t>
+            </w:r>
+            <w:r>
+              <w:rPr>
+                <w:sz w:val="22"/>
+                <w:szCs w:val="22"/>
+                <w:lang w:val="sv-SE"/>
+              </w:rPr>
+              <w:t>.</w:t>
+            </w:r>
+          </w:p>
+          <w:p>
+            <w:pPr>
+              <w:pStyle w:val="NormalWeb"/>
+              <w:numPr>
+                <w:ilvl w:val="0"/>
+                <w:numId w:val="24"/>
+              </w:numPr>
+              <w:spacing w:before="0" w:beforeAutospacing="0" w:afterAutospacing="0"/>
+              <w:ind w:left="702"/>
+              <w:rPr>
+                <w:sz w:val="22"/>
+                <w:szCs w:val="22"/>
+              </w:rPr>
+            </w:pPr>
+            <w:r>
+              <w:rPr>
+                <w:rStyle w:val="Strong"/>
+                <w:rFonts w:eastAsiaTheme="majorEastAsia"/>
+                <w:sz w:val="22"/>
+                <w:szCs w:val="22"/>
+              </w:rPr>
+              <w:t>Next Step</w:t>
+            </w:r>
+            <w:r>
+              <w:rPr>
+                <w:sz w:val="22"/>
+                <w:szCs w:val="22"/>
+              </w:rPr>
+              <w:t xml:space="preserve">: Customer </w:t>
+            </w:r>
+            <w:proofErr w:type="spellStart"/>
+            <w:r>
+              <w:rPr>
+                <w:sz w:val="22"/>
+                <w:szCs w:val="22"/>
+              </w:rPr>
+              <w:t>mengakses</w:t>
+            </w:r>
+            <w:proofErr w:type="spellEnd"/>
+            <w:r>
+              <w:rPr>
+                <w:sz w:val="22"/>
+                <w:szCs w:val="22"/>
+              </w:rPr>
+              <w:t xml:space="preserve"> di </w:t>
+            </w:r>
+            <w:proofErr w:type="spellStart"/>
+            <w:r>
+              <w:rPr>
+                <w:sz w:val="22"/>
+                <w:szCs w:val="22"/>
+              </w:rPr>
+              <w:t>waktu</w:t>
+            </w:r>
+            <w:proofErr w:type="spellEnd"/>
+            <w:r>
+              <w:rPr>
+                <w:sz w:val="22"/>
+                <w:szCs w:val="22"/>
+              </w:rPr>
+              <w:t xml:space="preserve"> lain</w:t>
+            </w:r>
+            <w:r>
+              <w:rPr>
+                <w:sz w:val="22"/>
+                <w:szCs w:val="22"/>
+              </w:rPr>
+              <w:t>.</w:t>
+            </w:r>
+          </w:p>
+        </w:tc>
+      </w:tr>
+      <w:tr>
+        <w:trPr>
+          <w:trHeight w:val="1520"/>
+        </w:trPr>
+        <w:tc>
+          <w:tcPr>
+            <w:tcW w:w="2337" w:type="dxa"/>
+          </w:tcPr>
+          <w:p>
+            <w:pPr>
+              <w:jc w:val="both"/>
+              <w:rPr>
+                <w:rFonts w:ascii="Times New Roman" w:hAnsi="Times New Roman" w:cs="Times New Roman"/>
+                <w:b/>
+                <w:bCs/>
+                <w:sz w:val="22"/>
+                <w:szCs w:val="22"/>
+                <w:lang w:val="sv-SE"/>
+              </w:rPr>
+            </w:pPr>
+            <w:r>
+              <w:rPr>
+                <w:rFonts w:ascii="Times New Roman" w:hAnsi="Times New Roman" w:cs="Times New Roman"/>
+                <w:b/>
+                <w:bCs/>
+                <w:sz w:val="22"/>
+                <w:szCs w:val="22"/>
+                <w:lang w:val="sv-SE"/>
+              </w:rPr>
+              <w:t>Summary Inputs:</w:t>
+            </w:r>
+          </w:p>
+          <w:p>
+            <w:pPr>
+              <w:pStyle w:val="ListParagraph"/>
+              <w:numPr>
+                <w:ilvl w:val="0"/>
+                <w:numId w:val="1"/>
+              </w:numPr>
+              <w:ind w:left="522" w:hanging="162"/>
+              <w:jc w:val="both"/>
+              <w:rPr>
+                <w:rFonts w:ascii="Times New Roman" w:hAnsi="Times New Roman" w:cs="Times New Roman"/>
+                <w:sz w:val="22"/>
+                <w:szCs w:val="22"/>
+                <w:lang w:val="sv-SE"/>
+              </w:rPr>
+            </w:pPr>
+            <w:r>
+              <w:rPr>
+                <w:rFonts w:ascii="Times New Roman" w:hAnsi="Times New Roman" w:cs="Times New Roman"/>
+                <w:sz w:val="22"/>
+                <w:szCs w:val="22"/>
+                <w:lang w:val="sv-SE"/>
+              </w:rPr>
+              <w:t>Add Favorite</w:t>
+            </w:r>
+          </w:p>
+        </w:tc>
+        <w:tc>
+          <w:tcPr>
+            <w:tcW w:w="2337" w:type="dxa"/>
+          </w:tcPr>
+          <w:p>
+            <w:pPr>
+              <w:jc w:val="both"/>
+              <w:rPr>
+                <w:rFonts w:ascii="Times New Roman" w:hAnsi="Times New Roman" w:cs="Times New Roman"/>
+                <w:b/>
+                <w:bCs/>
+                <w:sz w:val="22"/>
+                <w:szCs w:val="22"/>
+              </w:rPr>
+            </w:pPr>
+            <w:r>
+              <w:rPr>
+                <w:rFonts w:ascii="Times New Roman" w:hAnsi="Times New Roman" w:cs="Times New Roman"/>
+                <w:b/>
+                <w:bCs/>
+                <w:sz w:val="22"/>
+                <w:szCs w:val="22"/>
+              </w:rPr>
+              <w:t>Source:</w:t>
+            </w:r>
+          </w:p>
+          <w:p>
+            <w:pPr>
+              <w:pStyle w:val="ListParagraph"/>
+              <w:numPr>
+                <w:ilvl w:val="0"/>
+                <w:numId w:val="6"/>
+              </w:numPr>
+              <w:ind w:left="522" w:hanging="162"/>
+              <w:jc w:val="both"/>
+              <w:rPr>
+                <w:rFonts w:ascii="Times New Roman" w:hAnsi="Times New Roman" w:cs="Times New Roman"/>
+                <w:sz w:val="22"/>
+                <w:szCs w:val="22"/>
+                <w:lang w:val="sv-SE"/>
+              </w:rPr>
+            </w:pPr>
+            <w:r>
+              <w:rPr>
+                <w:rFonts w:ascii="Times New Roman" w:hAnsi="Times New Roman" w:cs="Times New Roman"/>
+                <w:sz w:val="22"/>
+                <w:szCs w:val="22"/>
+                <w:lang w:val="sv-SE"/>
+              </w:rPr>
+              <w:t>Customer sebagai pengguna utama.</w:t>
+            </w:r>
+          </w:p>
+          <w:p>
+            <w:pPr>
+              <w:pStyle w:val="ListParagraph"/>
+              <w:numPr>
+                <w:ilvl w:val="0"/>
+                <w:numId w:val="6"/>
+              </w:numPr>
+              <w:ind w:left="522" w:hanging="162"/>
+              <w:jc w:val="both"/>
+              <w:rPr>
+                <w:rFonts w:ascii="Times New Roman" w:hAnsi="Times New Roman" w:cs="Times New Roman"/>
+                <w:sz w:val="22"/>
+                <w:szCs w:val="22"/>
+                <w:lang w:val="sv-SE"/>
+              </w:rPr>
+            </w:pPr>
+            <w:r>
+              <w:rPr>
+                <w:rFonts w:ascii="Times New Roman" w:hAnsi="Times New Roman" w:cs="Times New Roman"/>
+                <w:sz w:val="22"/>
+                <w:szCs w:val="22"/>
+                <w:lang w:val="sv-SE"/>
+              </w:rPr>
+              <w:t>Halaman Daftar Penginapan</w:t>
+            </w:r>
+          </w:p>
+          <w:p>
+            <w:pPr>
+              <w:pStyle w:val="ListParagraph"/>
+              <w:numPr>
+                <w:ilvl w:val="0"/>
+                <w:numId w:val="6"/>
+              </w:numPr>
+              <w:ind w:left="522" w:hanging="162"/>
+              <w:jc w:val="both"/>
+              <w:rPr>
+                <w:rFonts w:ascii="Times New Roman" w:hAnsi="Times New Roman" w:cs="Times New Roman"/>
+                <w:sz w:val="22"/>
+                <w:szCs w:val="22"/>
+                <w:lang w:val="sv-SE"/>
+              </w:rPr>
+            </w:pPr>
+            <w:r>
+              <w:rPr>
+                <w:rFonts w:ascii="Times New Roman" w:hAnsi="Times New Roman" w:cs="Times New Roman"/>
+                <w:sz w:val="22"/>
+                <w:szCs w:val="22"/>
+                <w:lang w:val="sv-SE"/>
+              </w:rPr>
+              <w:t>History Page</w:t>
+            </w:r>
+          </w:p>
+        </w:tc>
+        <w:tc>
+          <w:tcPr>
+            <w:tcW w:w="2338" w:type="dxa"/>
+          </w:tcPr>
+          <w:p>
+            <w:pPr>
+              <w:jc w:val="both"/>
+              <w:rPr>
+                <w:rFonts w:ascii="Times New Roman" w:hAnsi="Times New Roman" w:cs="Times New Roman"/>
+                <w:b/>
+                <w:bCs/>
+                <w:sz w:val="22"/>
+                <w:szCs w:val="22"/>
+                <w:lang w:val="sv-SE"/>
+              </w:rPr>
+            </w:pPr>
+            <w:r>
+              <w:rPr>
+                <w:rFonts w:ascii="Times New Roman" w:hAnsi="Times New Roman" w:cs="Times New Roman"/>
+                <w:b/>
+                <w:bCs/>
+                <w:sz w:val="22"/>
+                <w:szCs w:val="22"/>
+                <w:lang w:val="sv-SE"/>
+              </w:rPr>
+              <w:t>Summary Outputs:</w:t>
+            </w:r>
+          </w:p>
+          <w:p>
+            <w:pPr>
+              <w:pStyle w:val="ListParagraph"/>
+              <w:numPr>
+                <w:ilvl w:val="0"/>
+                <w:numId w:val="1"/>
+              </w:numPr>
+              <w:ind w:left="522" w:hanging="162"/>
+              <w:jc w:val="both"/>
+              <w:rPr>
+                <w:rFonts w:ascii="Times New Roman" w:hAnsi="Times New Roman" w:cs="Times New Roman"/>
+                <w:sz w:val="22"/>
+                <w:szCs w:val="22"/>
+              </w:rPr>
+            </w:pPr>
+            <w:r>
+              <w:rPr>
+                <w:rFonts w:ascii="Times New Roman" w:hAnsi="Times New Roman" w:cs="Times New Roman"/>
+                <w:sz w:val="22"/>
+                <w:szCs w:val="22"/>
+              </w:rPr>
+              <w:t xml:space="preserve">Customer </w:t>
+            </w:r>
+            <w:proofErr w:type="spellStart"/>
+            <w:r>
+              <w:rPr>
+                <w:rFonts w:ascii="Times New Roman" w:hAnsi="Times New Roman" w:cs="Times New Roman"/>
+                <w:sz w:val="22"/>
+                <w:szCs w:val="22"/>
+              </w:rPr>
+              <w:t>memberikan</w:t>
+            </w:r>
+            <w:proofErr w:type="spellEnd"/>
+            <w:r>
+              <w:rPr>
+                <w:rFonts w:ascii="Times New Roman" w:hAnsi="Times New Roman" w:cs="Times New Roman"/>
+                <w:sz w:val="22"/>
+                <w:szCs w:val="22"/>
+              </w:rPr>
+              <w:t xml:space="preserve"> </w:t>
+            </w:r>
+            <w:proofErr w:type="spellStart"/>
+            <w:r>
+              <w:rPr>
+                <w:rFonts w:ascii="Times New Roman" w:hAnsi="Times New Roman" w:cs="Times New Roman"/>
+                <w:sz w:val="22"/>
+                <w:szCs w:val="22"/>
+              </w:rPr>
+              <w:t>penilain</w:t>
+            </w:r>
+            <w:proofErr w:type="spellEnd"/>
+          </w:p>
+        </w:tc>
+        <w:tc>
+          <w:tcPr>
+            <w:tcW w:w="2338" w:type="dxa"/>
+          </w:tcPr>
+          <w:p>
+            <w:pPr>
+              <w:jc w:val="both"/>
+              <w:rPr>
+                <w:rFonts w:ascii="Times New Roman" w:hAnsi="Times New Roman" w:cs="Times New Roman"/>
+                <w:b/>
+                <w:bCs/>
+                <w:sz w:val="22"/>
+                <w:szCs w:val="22"/>
+                <w:lang w:val="sv-SE"/>
+              </w:rPr>
+            </w:pPr>
+            <w:r>
+              <w:rPr>
+                <w:rFonts w:ascii="Times New Roman" w:hAnsi="Times New Roman" w:cs="Times New Roman"/>
+                <w:b/>
+                <w:bCs/>
+                <w:sz w:val="22"/>
+                <w:szCs w:val="22"/>
+                <w:lang w:val="sv-SE"/>
+              </w:rPr>
+              <w:t>Destination:</w:t>
+            </w:r>
+          </w:p>
+          <w:p>
+            <w:pPr>
+              <w:pStyle w:val="ListParagraph"/>
+              <w:numPr>
+                <w:ilvl w:val="0"/>
+                <w:numId w:val="4"/>
+              </w:numPr>
+              <w:ind w:left="522" w:hanging="162"/>
+              <w:jc w:val="both"/>
+              <w:rPr>
+                <w:rFonts w:ascii="Times New Roman" w:hAnsi="Times New Roman" w:cs="Times New Roman"/>
+                <w:sz w:val="22"/>
+                <w:szCs w:val="22"/>
+                <w:lang w:val="sv-SE"/>
+              </w:rPr>
+            </w:pPr>
+            <w:r>
+              <w:rPr>
+                <w:rFonts w:ascii="Times New Roman" w:hAnsi="Times New Roman" w:cs="Times New Roman"/>
+                <w:sz w:val="22"/>
+                <w:szCs w:val="22"/>
+                <w:lang w:val="sv-SE"/>
+              </w:rPr>
+              <w:t>Customer mengupload hasil penilaian</w:t>
+            </w:r>
+          </w:p>
+        </w:tc>
+      </w:tr>
+    </w:tbl>
     <w:p/>
     <w:sectPr>
       <w:pgSz w:w="12240" w:h="15840"/>

</xml_diff>